<commit_message>
Commit - Update File Historia_de_Usuario
</commit_message>
<xml_diff>
--- a/PrimerParcial-CCS/Historia_de_Usuario.docx
+++ b/PrimerParcial-CCS/Historia_de_Usuario.docx
@@ -1,97 +1,69 @@
 
 <file path=word/document.xml><?xml version="1.0" encoding="utf-8"?>
-<w:document xmlns:mc="http://schemas.openxmlformats.org/markup-compatibility/2006" xmlns:o="urn:schemas-microsoft-com:office:office" xmlns:r="http://schemas.openxmlformats.org/officeDocument/2006/relationships" xmlns:m="http://schemas.openxmlformats.org/officeDocument/2006/math" xmlns:v="urn:schemas-microsoft-com:vml" xmlns:wp="http://schemas.openxmlformats.org/drawingml/2006/wordprocessingDrawing" xmlns:w10="urn:schemas-microsoft-com:office:word" xmlns:w="http://schemas.openxmlformats.org/wordprocessingml/2006/main" xmlns:wne="http://schemas.microsoft.com/office/word/2006/wordml" xmlns:sl="http://schemas.openxmlformats.org/schemaLibrary/2006/main" xmlns:a="http://schemas.openxmlformats.org/drawingml/2006/main" xmlns:pic="http://schemas.openxmlformats.org/drawingml/2006/picture" xmlns:c="http://schemas.openxmlformats.org/drawingml/2006/chart" xmlns:lc="http://schemas.openxmlformats.org/drawingml/2006/lockedCanvas" xmlns:dgm="http://schemas.openxmlformats.org/drawingml/2006/diagram" xmlns:wps="http://schemas.microsoft.com/office/word/2010/wordprocessingShape" xmlns:wpg="http://schemas.microsoft.com/office/word/2010/wordprocessingGroup" xmlns:w14="http://schemas.microsoft.com/office/word/2010/wordml" xmlns:w15="http://schemas.microsoft.com/office/word/2012/wordml">
+<w:document xmlns:wpc="http://schemas.microsoft.com/office/word/2010/wordprocessingCanvas" xmlns:cx="http://schemas.microsoft.com/office/drawing/2014/chartex" xmlns:cx1="http://schemas.microsoft.com/office/drawing/2015/9/8/chartex" xmlns:cx2="http://schemas.microsoft.com/office/drawing/2015/10/21/chartex" xmlns:cx3="http://schemas.microsoft.com/office/drawing/2016/5/9/chartex" xmlns:cx4="http://schemas.microsoft.com/office/drawing/2016/5/10/chartex" xmlns:cx5="http://schemas.microsoft.com/office/drawing/2016/5/11/chartex" xmlns:cx6="http://schemas.microsoft.com/office/drawing/2016/5/12/chartex" xmlns:cx7="http://schemas.microsoft.com/office/drawing/2016/5/13/chartex" xmlns:cx8="http://schemas.microsoft.com/office/drawing/2016/5/14/chartex" xmlns:mc="http://schemas.openxmlformats.org/markup-compatibility/2006" xmlns:aink="http://schemas.microsoft.com/office/drawing/2016/ink" xmlns:am3d="http://schemas.microsoft.com/office/drawing/2017/model3d" xmlns:o="urn:schemas-microsoft-com:office:office" xmlns:r="http://schemas.openxmlformats.org/officeDocument/2006/relationships" xmlns:m="http://schemas.openxmlformats.org/officeDocument/2006/math" xmlns:v="urn:schemas-microsoft-com:vml" xmlns:wp14="http://schemas.microsoft.com/office/word/2010/wordprocessingDrawing" xmlns:wp="http://schemas.openxmlformats.org/drawingml/2006/wordprocessingDrawing" xmlns:w10="urn:schemas-microsoft-com:office:word" xmlns:w="http://schemas.openxmlformats.org/wordprocessingml/2006/main" xmlns:w14="http://schemas.microsoft.com/office/word/2010/wordml" xmlns:w15="http://schemas.microsoft.com/office/word/2012/wordml" xmlns:w16cex="http://schemas.microsoft.com/office/word/2018/wordml/cex" xmlns:w16cid="http://schemas.microsoft.com/office/word/2016/wordml/cid" xmlns:w16="http://schemas.microsoft.com/office/word/2018/wordml" xmlns:w16se="http://schemas.microsoft.com/office/word/2015/wordml/symex" xmlns:wpg="http://schemas.microsoft.com/office/word/2010/wordprocessingGroup" xmlns:wpi="http://schemas.microsoft.com/office/word/2010/wordprocessingInk" xmlns:wne="http://schemas.microsoft.com/office/word/2006/wordml" xmlns:wps="http://schemas.microsoft.com/office/word/2010/wordprocessingShape" mc:Ignorable="w14 w15 w16se w16cid w16 w16cex wp14">
   <w:body>
     <w:p>
       <w:pPr>
         <w:jc w:val="center"/>
         <w:rPr>
-          <w:b w:val="1"/>
+          <w:b/>
           <w:sz w:val="30"/>
           <w:szCs w:val="30"/>
         </w:rPr>
       </w:pPr>
       <w:r>
         <w:rPr>
-          <w:b w:val="1"/>
+          <w:b/>
           <w:sz w:val="30"/>
           <w:szCs w:val="30"/>
-          <w:rtl w:val="0"/>
-        </w:rPr>
-        <w:t xml:space="preserve">Requerimiento del Avance</w:t>
-      </w:r>
-    </w:p>
-    <w:p>
-      <w:pPr>
-        <w:rPr/>
-      </w:pPr>
-      <w:r>
-        <w:rPr>
-          <w:rtl w:val="0"/>
-        </w:rPr>
-      </w:r>
-    </w:p>
-    <w:p>
-      <w:pPr>
-        <w:rPr>
-          <w:b w:val="1"/>
-        </w:rPr>
-      </w:pPr>
-      <w:r>
-        <w:rPr>
-          <w:b w:val="1"/>
-          <w:rtl w:val="0"/>
-        </w:rPr>
-        <w:t xml:space="preserve">REQ 1: Obtención del cliente</w:t>
-      </w:r>
-    </w:p>
-    <w:p>
-      <w:pPr>
-        <w:rPr>
-          <w:b w:val="1"/>
-        </w:rPr>
-      </w:pPr>
-      <w:r>
-        <w:rPr>
-          <w:b w:val="1"/>
-          <w:rtl w:val="0"/>
-        </w:rPr>
-        <w:t xml:space="preserve">Propósito</w:t>
-      </w:r>
-    </w:p>
-    <w:p>
-      <w:pPr>
-        <w:rPr/>
-      </w:pPr>
-      <w:r>
-        <w:rPr>
-          <w:rtl w:val="0"/>
-        </w:rPr>
-        <w:t xml:space="preserve">El cliente al llamar a la empresa para recibir algún tipo de soporte, deberá de devolver el sistema toda la información del cliente para poder manejar de forma eficiente la solicitud.</w:t>
-      </w:r>
-    </w:p>
-    <w:p>
-      <w:pPr>
-        <w:rPr/>
-      </w:pPr>
-      <w:r>
-        <w:rPr>
-          <w:rtl w:val="0"/>
-        </w:rPr>
-      </w:r>
-    </w:p>
-    <w:p>
-      <w:pPr>
-        <w:rPr>
-          <w:b w:val="1"/>
-        </w:rPr>
-      </w:pPr>
-      <w:r>
-        <w:rPr>
-          <w:b w:val="1"/>
-          <w:rtl w:val="0"/>
-        </w:rPr>
-        <w:t xml:space="preserve">Criterios de aceptación:</w:t>
+        </w:rPr>
+        <w:t>Requerimiento del Avance</w:t>
+      </w:r>
+    </w:p>
+    <w:p/>
+    <w:p>
+      <w:pPr>
+        <w:rPr>
+          <w:b/>
+        </w:rPr>
+      </w:pPr>
+      <w:r>
+        <w:rPr>
+          <w:b/>
+        </w:rPr>
+        <w:t>REQ 1: Obtención del cliente</w:t>
+      </w:r>
+    </w:p>
+    <w:p>
+      <w:pPr>
+        <w:rPr>
+          <w:b/>
+        </w:rPr>
+      </w:pPr>
+      <w:r>
+        <w:rPr>
+          <w:b/>
+        </w:rPr>
+        <w:t>Propósito</w:t>
+      </w:r>
+    </w:p>
+    <w:p>
+      <w:r>
+        <w:t>El cliente al llamar a la empresa para recibir algún tipo de soporte, deberá de devolver el sistema toda la información del cliente para poder manejar de forma eficiente la solicitud.</w:t>
+      </w:r>
+    </w:p>
+    <w:p/>
+    <w:p>
+      <w:pPr>
+        <w:rPr>
+          <w:b/>
+        </w:rPr>
+      </w:pPr>
+      <w:r>
+        <w:rPr>
+          <w:b/>
+        </w:rPr>
+        <w:t>Criterios de aceptación:</w:t>
       </w:r>
     </w:p>
     <w:p>
@@ -100,16 +72,12 @@
           <w:ilvl w:val="0"/>
           <w:numId w:val="3"/>
         </w:numPr>
-        <w:ind w:left="720" w:hanging="360"/>
-        <w:rPr>
-          <w:u w:val="none"/>
-        </w:rPr>
-      </w:pPr>
-      <w:r>
-        <w:rPr>
-          <w:rtl w:val="0"/>
-        </w:rPr>
-        <w:t xml:space="preserve">El operador deberá de ingresar los datos del cliente, el cual tendría que existir en la base del sistema.</w:t>
+      </w:pPr>
+      <w:r>
+        <w:t>El operador deberá de ingresar los datos del c</w:t>
+      </w:r>
+      <w:r>
+        <w:t>liente, el cual tendría que existir en la base del sistema.</w:t>
       </w:r>
     </w:p>
     <w:p>
@@ -118,16 +86,9 @@
           <w:ilvl w:val="0"/>
           <w:numId w:val="3"/>
         </w:numPr>
-        <w:ind w:left="720" w:hanging="360"/>
-        <w:rPr>
-          <w:u w:val="none"/>
-        </w:rPr>
-      </w:pPr>
-      <w:r>
-        <w:rPr>
-          <w:rtl w:val="0"/>
-        </w:rPr>
-        <w:t xml:space="preserve">Los datos mínimos requeridos del cliente son:</w:t>
+      </w:pPr>
+      <w:r>
+        <w:t>Los datos mínimos requeridos del cliente son:</w:t>
       </w:r>
     </w:p>
     <w:p>
@@ -136,16 +97,9 @@
           <w:ilvl w:val="1"/>
           <w:numId w:val="3"/>
         </w:numPr>
-        <w:ind w:left="1440" w:hanging="360"/>
-        <w:rPr>
-          <w:u w:val="none"/>
-        </w:rPr>
-      </w:pPr>
-      <w:r>
-        <w:rPr>
-          <w:rtl w:val="0"/>
-        </w:rPr>
-        <w:t xml:space="preserve">Nombre Completo</w:t>
+      </w:pPr>
+      <w:r>
+        <w:t>Nombre Completo</w:t>
       </w:r>
     </w:p>
     <w:p>
@@ -154,16 +108,9 @@
           <w:ilvl w:val="1"/>
           <w:numId w:val="3"/>
         </w:numPr>
-        <w:ind w:left="1440" w:hanging="360"/>
-        <w:rPr>
-          <w:u w:val="none"/>
-        </w:rPr>
-      </w:pPr>
-      <w:r>
-        <w:rPr>
-          <w:rtl w:val="0"/>
-        </w:rPr>
-        <w:t xml:space="preserve">Correo Electrónico</w:t>
+      </w:pPr>
+      <w:r>
+        <w:t>Correo Electrónico</w:t>
       </w:r>
     </w:p>
     <w:p>
@@ -172,16 +119,9 @@
           <w:ilvl w:val="1"/>
           <w:numId w:val="3"/>
         </w:numPr>
-        <w:ind w:left="1440" w:hanging="360"/>
-        <w:rPr>
-          <w:u w:val="none"/>
-        </w:rPr>
-      </w:pPr>
-      <w:r>
-        <w:rPr>
-          <w:rtl w:val="0"/>
-        </w:rPr>
-        <w:t xml:space="preserve">Teléfono</w:t>
+      </w:pPr>
+      <w:r>
+        <w:t>Teléfono</w:t>
       </w:r>
     </w:p>
     <w:p>
@@ -190,16 +130,9 @@
           <w:ilvl w:val="1"/>
           <w:numId w:val="3"/>
         </w:numPr>
-        <w:ind w:left="1440" w:hanging="360"/>
-        <w:rPr>
-          <w:u w:val="none"/>
-        </w:rPr>
-      </w:pPr>
-      <w:r>
-        <w:rPr>
-          <w:rtl w:val="0"/>
-        </w:rPr>
-        <w:t xml:space="preserve">Dirección de su hogar</w:t>
+      </w:pPr>
+      <w:r>
+        <w:t>Dirección de su hogar</w:t>
       </w:r>
     </w:p>
     <w:p>
@@ -208,16 +141,9 @@
           <w:ilvl w:val="0"/>
           <w:numId w:val="3"/>
         </w:numPr>
-        <w:ind w:left="720" w:hanging="360"/>
-        <w:rPr>
-          <w:u w:val="none"/>
-        </w:rPr>
-      </w:pPr>
-      <w:r>
-        <w:rPr>
-          <w:rtl w:val="0"/>
-        </w:rPr>
-        <w:t xml:space="preserve">El nombre completo no debe de estar vacío</w:t>
+      </w:pPr>
+      <w:r>
+        <w:t>El nombre completo no debe de estar vacío</w:t>
       </w:r>
     </w:p>
     <w:p>
@@ -226,16 +152,12 @@
           <w:ilvl w:val="0"/>
           <w:numId w:val="3"/>
         </w:numPr>
-        <w:ind w:left="720" w:hanging="360"/>
-        <w:rPr>
-          <w:u w:val="none"/>
-        </w:rPr>
-      </w:pPr>
-      <w:r>
-        <w:rPr>
-          <w:rtl w:val="0"/>
-        </w:rPr>
-        <w:t xml:space="preserve">El correo electrónico debería de ser único para el usuario</w:t>
+      </w:pPr>
+      <w:r>
+        <w:t>El correo electrónico debería de ser único</w:t>
+      </w:r>
+      <w:r>
+        <w:t xml:space="preserve"> para el usuario</w:t>
       </w:r>
     </w:p>
     <w:p>
@@ -244,89 +166,61 @@
           <w:ilvl w:val="0"/>
           <w:numId w:val="3"/>
         </w:numPr>
-        <w:ind w:left="720" w:hanging="360"/>
-        <w:rPr>
-          <w:u w:val="none"/>
-        </w:rPr>
-      </w:pPr>
-      <w:r>
-        <w:rPr>
-          <w:rtl w:val="0"/>
-        </w:rPr>
-        <w:t xml:space="preserve">La dirección debe de ser una real</w:t>
-      </w:r>
-    </w:p>
-    <w:p>
-      <w:pPr>
-        <w:rPr/>
-      </w:pPr>
-      <w:r>
-        <w:rPr>
-          <w:rtl w:val="0"/>
-        </w:rPr>
-      </w:r>
-    </w:p>
-    <w:p>
-      <w:pPr>
-        <w:rPr>
-          <w:b w:val="1"/>
-        </w:rPr>
-      </w:pPr>
-      <w:r>
-        <w:rPr>
-          <w:b w:val="1"/>
-          <w:rtl w:val="0"/>
-        </w:rPr>
-        <w:t xml:space="preserve">REQ 2: Registro del servicio</w:t>
-      </w:r>
-    </w:p>
-    <w:p>
-      <w:pPr>
-        <w:rPr>
-          <w:b w:val="1"/>
-        </w:rPr>
-      </w:pPr>
-      <w:r>
-        <w:rPr>
-          <w:b w:val="1"/>
-          <w:rtl w:val="0"/>
-        </w:rPr>
-        <w:t xml:space="preserve">Propósito</w:t>
-      </w:r>
-    </w:p>
-    <w:p>
-      <w:pPr>
-        <w:rPr/>
-      </w:pPr>
-      <w:r>
-        <w:rPr>
-          <w:rtl w:val="0"/>
-        </w:rPr>
-        <w:t xml:space="preserve">El cliente al llamar a la empresa por un soporte, se debe de crear una orden de soporte y su detalle para tener el conocimiento de lo que requiere.</w:t>
-      </w:r>
-    </w:p>
-    <w:p>
-      <w:pPr>
-        <w:rPr/>
-      </w:pPr>
-      <w:r>
-        <w:rPr>
-          <w:rtl w:val="0"/>
-        </w:rPr>
-      </w:r>
-    </w:p>
-    <w:p>
-      <w:pPr>
-        <w:rPr>
-          <w:b w:val="1"/>
-        </w:rPr>
-      </w:pPr>
-      <w:r>
-        <w:rPr>
-          <w:b w:val="1"/>
-          <w:rtl w:val="0"/>
-        </w:rPr>
-        <w:t xml:space="preserve">Criterios de aceptación:</w:t>
+      </w:pPr>
+      <w:r>
+        <w:t>La dirección debe de ser una real</w:t>
+      </w:r>
+    </w:p>
+    <w:p/>
+    <w:p>
+      <w:pPr>
+        <w:rPr>
+          <w:b/>
+        </w:rPr>
+      </w:pPr>
+      <w:r>
+        <w:rPr>
+          <w:b/>
+        </w:rPr>
+        <w:t>REQ 2: Registro del servicio</w:t>
+      </w:r>
+    </w:p>
+    <w:p>
+      <w:pPr>
+        <w:rPr>
+          <w:b/>
+        </w:rPr>
+      </w:pPr>
+      <w:r>
+        <w:rPr>
+          <w:b/>
+        </w:rPr>
+        <w:t>Propósito</w:t>
+      </w:r>
+    </w:p>
+    <w:p>
+      <w:r>
+        <w:t>El cliente al llamar a la empresa por un soporte, se debe de crear una orden de soporte y su detalle para tener el conocimiento de lo que requiere.</w:t>
+      </w:r>
+    </w:p>
+    <w:p/>
+    <w:p>
+      <w:pPr>
+        <w:rPr>
+          <w:b/>
+        </w:rPr>
+      </w:pPr>
+      <w:r>
+        <w:rPr>
+          <w:b/>
+        </w:rPr>
+        <w:t>Criterios de ace</w:t>
+      </w:r>
+      <w:r>
+        <w:rPr>
+          <w:b/>
+        </w:rPr>
+        <w:t>ptación:</w:t>
       </w:r>
     </w:p>
     <w:p>
@@ -335,16 +229,9 @@
           <w:ilvl w:val="0"/>
           <w:numId w:val="1"/>
         </w:numPr>
-        <w:ind w:left="720" w:hanging="360"/>
-        <w:rPr>
-          <w:u w:val="none"/>
-        </w:rPr>
-      </w:pPr>
-      <w:r>
-        <w:rPr>
-          <w:rtl w:val="0"/>
-        </w:rPr>
-        <w:t xml:space="preserve">La orden de servicio deberá de tener mínimamente los siguientes datos:</w:t>
+      </w:pPr>
+      <w:r>
+        <w:t>La orden de servicio deberá de tener mínimamente los siguientes datos:</w:t>
       </w:r>
     </w:p>
     <w:p>
@@ -353,16 +240,15 @@
           <w:ilvl w:val="1"/>
           <w:numId w:val="1"/>
         </w:numPr>
-        <w:ind w:left="1440" w:hanging="360"/>
-        <w:rPr>
-          <w:u w:val="none"/>
-        </w:rPr>
-      </w:pPr>
-      <w:r>
-        <w:rPr>
-          <w:rtl w:val="0"/>
-        </w:rPr>
-        <w:t xml:space="preserve">Tipo de orden (Mantenimiento, reparacion, instalacion)</w:t>
+      </w:pPr>
+      <w:r>
+        <w:t>Tipo de orden (Mantenimiento, reparación</w:t>
+      </w:r>
+      <w:r>
+        <w:t>, instalación</w:t>
+      </w:r>
+      <w:r>
+        <w:t>)</w:t>
       </w:r>
     </w:p>
     <w:p>
@@ -371,16 +257,9 @@
           <w:ilvl w:val="1"/>
           <w:numId w:val="1"/>
         </w:numPr>
-        <w:ind w:left="1440" w:hanging="360"/>
-        <w:rPr>
-          <w:u w:val="none"/>
-        </w:rPr>
-      </w:pPr>
-      <w:r>
-        <w:rPr>
-          <w:rtl w:val="0"/>
-        </w:rPr>
-        <w:t xml:space="preserve">Detalle de la orden</w:t>
+      </w:pPr>
+      <w:r>
+        <w:t>Detalle de la orden</w:t>
       </w:r>
     </w:p>
     <w:p>
@@ -389,16 +268,12 @@
           <w:ilvl w:val="1"/>
           <w:numId w:val="1"/>
         </w:numPr>
-        <w:ind w:left="1440" w:hanging="360"/>
-        <w:rPr>
-          <w:u w:val="none"/>
-        </w:rPr>
-      </w:pPr>
-      <w:r>
-        <w:rPr>
-          <w:rtl w:val="0"/>
-        </w:rPr>
-        <w:t xml:space="preserve">Fecha creacion de la orden</w:t>
+      </w:pPr>
+      <w:r>
+        <w:t>Fecha creación</w:t>
+      </w:r>
+      <w:r>
+        <w:t xml:space="preserve"> de la orden</w:t>
       </w:r>
     </w:p>
     <w:p>
@@ -407,16 +282,9 @@
           <w:ilvl w:val="1"/>
           <w:numId w:val="1"/>
         </w:numPr>
-        <w:ind w:left="1440" w:hanging="360"/>
-        <w:rPr>
-          <w:u w:val="none"/>
-        </w:rPr>
-      </w:pPr>
-      <w:r>
-        <w:rPr>
-          <w:rtl w:val="0"/>
-        </w:rPr>
-        <w:t xml:space="preserve">Precio</w:t>
+      </w:pPr>
+      <w:r>
+        <w:t>Estado de la orden</w:t>
       </w:r>
     </w:p>
     <w:p>
@@ -425,16 +293,26 @@
           <w:ilvl w:val="1"/>
           <w:numId w:val="1"/>
         </w:numPr>
-        <w:ind w:left="1440" w:hanging="360"/>
-        <w:rPr>
-          <w:u w:val="none"/>
-        </w:rPr>
-      </w:pPr>
-      <w:r>
-        <w:rPr>
-          <w:rtl w:val="0"/>
-        </w:rPr>
-        <w:t xml:space="preserve">Producto</w:t>
+      </w:pPr>
+      <w:r>
+        <w:t>Precio</w:t>
+      </w:r>
+    </w:p>
+    <w:p>
+      <w:pPr>
+        <w:numPr>
+          <w:ilvl w:val="1"/>
+          <w:numId w:val="1"/>
+        </w:numPr>
+      </w:pPr>
+      <w:r>
+        <w:t xml:space="preserve">Lista de </w:t>
+      </w:r>
+      <w:r>
+        <w:t>Producto</w:t>
+      </w:r>
+      <w:r>
+        <w:t>s</w:t>
       </w:r>
     </w:p>
     <w:p>
@@ -443,16 +321,9 @@
           <w:ilvl w:val="0"/>
           <w:numId w:val="1"/>
         </w:numPr>
-        <w:ind w:left="720" w:hanging="360"/>
-        <w:rPr>
-          <w:u w:val="none"/>
-        </w:rPr>
-      </w:pPr>
-      <w:r>
-        <w:rPr>
-          <w:rtl w:val="0"/>
-        </w:rPr>
-        <w:t xml:space="preserve">El tipo de orden debería de estar guardado por defecto en el sistema</w:t>
+      </w:pPr>
+      <w:r>
+        <w:t>El tipo de orden debería de estar guardado por defecto en el sistema</w:t>
       </w:r>
     </w:p>
     <w:p>
@@ -461,16 +332,9 @@
           <w:ilvl w:val="0"/>
           <w:numId w:val="1"/>
         </w:numPr>
-        <w:ind w:left="720" w:hanging="360"/>
-        <w:rPr>
-          <w:u w:val="none"/>
-        </w:rPr>
-      </w:pPr>
-      <w:r>
-        <w:rPr>
-          <w:rtl w:val="0"/>
-        </w:rPr>
-        <w:t xml:space="preserve">El campo de fecha debe de ser la del momento en que se crea la orden</w:t>
+      </w:pPr>
+      <w:r>
+        <w:t>El campo de fecha debe de ser la del momento en que se crea la orden</w:t>
       </w:r>
     </w:p>
     <w:p>
@@ -479,16 +343,21 @@
           <w:ilvl w:val="0"/>
           <w:numId w:val="1"/>
         </w:numPr>
-        <w:ind w:left="720" w:hanging="360"/>
-        <w:rPr>
-          <w:u w:val="none"/>
-        </w:rPr>
-      </w:pPr>
-      <w:r>
-        <w:rPr>
-          <w:rtl w:val="0"/>
-        </w:rPr>
-        <w:t xml:space="preserve">El precio varía de acuerdo al producto y no puede ser negativo ni nulo.</w:t>
+      </w:pPr>
+      <w:r>
+        <w:t>El precio varía de acuerdo a</w:t>
+      </w:r>
+      <w:r>
+        <w:t xml:space="preserve"> los</w:t>
+      </w:r>
+      <w:r>
+        <w:t xml:space="preserve"> producto</w:t>
+      </w:r>
+      <w:r>
+        <w:t>s</w:t>
+      </w:r>
+      <w:r>
+        <w:t xml:space="preserve"> y no puede ser negativo ni nulo.</w:t>
       </w:r>
     </w:p>
     <w:p>
@@ -497,89 +366,78 @@
           <w:ilvl w:val="0"/>
           <w:numId w:val="1"/>
         </w:numPr>
-        <w:ind w:left="720" w:hanging="360"/>
-        <w:rPr>
-          <w:u w:val="none"/>
-        </w:rPr>
-      </w:pPr>
-      <w:r>
-        <w:rPr>
-          <w:rtl w:val="0"/>
-        </w:rPr>
-        <w:t xml:space="preserve">Se debe de agregar el nombre del producto para poder identificarlo</w:t>
-      </w:r>
-    </w:p>
-    <w:p>
-      <w:pPr>
-        <w:rPr/>
-      </w:pPr>
-      <w:r>
-        <w:rPr>
-          <w:rtl w:val="0"/>
-        </w:rPr>
-      </w:r>
-    </w:p>
-    <w:p>
-      <w:pPr>
-        <w:rPr>
-          <w:b w:val="1"/>
-        </w:rPr>
-      </w:pPr>
-      <w:r>
-        <w:rPr>
-          <w:b w:val="1"/>
-          <w:rtl w:val="0"/>
-        </w:rPr>
-        <w:t xml:space="preserve">REQ 3: Registro y Aceptación de la Cita</w:t>
-      </w:r>
-    </w:p>
-    <w:p>
-      <w:pPr>
-        <w:rPr>
-          <w:b w:val="1"/>
-        </w:rPr>
-      </w:pPr>
-      <w:r>
-        <w:rPr>
-          <w:b w:val="1"/>
-          <w:rtl w:val="0"/>
-        </w:rPr>
-        <w:t xml:space="preserve">Propósito</w:t>
-      </w:r>
-    </w:p>
-    <w:p>
-      <w:pPr>
-        <w:rPr/>
-      </w:pPr>
-      <w:r>
-        <w:rPr>
-          <w:rtl w:val="0"/>
-        </w:rPr>
-        <w:t xml:space="preserve">Al momento de crearse la orden de servicio, se contactará con un técnico especialista el cual junto al cliente determinarán una cita, para que el técnico pueda pasar y prestarle el soporte solicitado.</w:t>
-      </w:r>
-    </w:p>
-    <w:p>
-      <w:pPr>
-        <w:rPr/>
-      </w:pPr>
-      <w:r>
-        <w:rPr>
-          <w:rtl w:val="0"/>
-        </w:rPr>
-      </w:r>
-    </w:p>
-    <w:p>
-      <w:pPr>
-        <w:rPr>
-          <w:b w:val="1"/>
-        </w:rPr>
-      </w:pPr>
-      <w:r>
-        <w:rPr>
-          <w:b w:val="1"/>
-          <w:rtl w:val="0"/>
-        </w:rPr>
-        <w:t xml:space="preserve">Criterios de aceptación:</w:t>
+      </w:pPr>
+      <w:r>
+        <w:t>Se debe de agregar el nombre del producto para</w:t>
+      </w:r>
+      <w:r>
+        <w:t xml:space="preserve"> poder identificarlo</w:t>
+      </w:r>
+      <w:r>
+        <w:t xml:space="preserve"> y su categoría correspondiente</w:t>
+      </w:r>
+    </w:p>
+    <w:p>
+      <w:pPr>
+        <w:numPr>
+          <w:ilvl w:val="0"/>
+          <w:numId w:val="1"/>
+        </w:numPr>
+      </w:pPr>
+      <w:r>
+        <w:t xml:space="preserve">La orden debe de iniciar con un estado por defecto, como ser el estado </w:t>
+      </w:r>
+      <w:r>
+        <w:t>ENCURSO</w:t>
+      </w:r>
+    </w:p>
+    <w:p/>
+    <w:p>
+      <w:pPr>
+        <w:rPr>
+          <w:b/>
+        </w:rPr>
+      </w:pPr>
+      <w:r>
+        <w:rPr>
+          <w:b/>
+        </w:rPr>
+        <w:t>REQ 3: Registro y Aceptación de la Cita</w:t>
+      </w:r>
+    </w:p>
+    <w:p>
+      <w:pPr>
+        <w:rPr>
+          <w:b/>
+        </w:rPr>
+      </w:pPr>
+      <w:r>
+        <w:rPr>
+          <w:b/>
+        </w:rPr>
+        <w:t>Propósito</w:t>
+      </w:r>
+    </w:p>
+    <w:p>
+      <w:r>
+        <w:t>Al momento de crearse la orden de servicio, se contactará con un técnico especialista el cual junto al cliente determinarán una cita, para que el técnico pueda pasar y prestarle el sop</w:t>
+      </w:r>
+      <w:r>
+        <w:t>orte solicitado.</w:t>
+      </w:r>
+    </w:p>
+    <w:p/>
+    <w:p>
+      <w:pPr>
+        <w:rPr>
+          <w:b/>
+        </w:rPr>
+      </w:pPr>
+      <w:r>
+        <w:rPr>
+          <w:b/>
+        </w:rPr>
+        <w:t>Criterios de aceptación:</w:t>
       </w:r>
     </w:p>
     <w:p>
@@ -588,16 +446,9 @@
           <w:ilvl w:val="0"/>
           <w:numId w:val="4"/>
         </w:numPr>
-        <w:ind w:left="720" w:hanging="360"/>
-        <w:rPr>
-          <w:u w:val="none"/>
-        </w:rPr>
-      </w:pPr>
-      <w:r>
-        <w:rPr>
-          <w:rtl w:val="0"/>
-        </w:rPr>
-        <w:t xml:space="preserve">Para el registro de la cita se debe tener los siguientes datos:</w:t>
+      </w:pPr>
+      <w:r>
+        <w:t>Para el registro de la cita se debe tener los siguientes datos:</w:t>
       </w:r>
     </w:p>
     <w:p>
@@ -606,16 +457,9 @@
           <w:ilvl w:val="1"/>
           <w:numId w:val="4"/>
         </w:numPr>
-        <w:ind w:left="1440" w:hanging="360"/>
-        <w:rPr>
-          <w:u w:val="none"/>
-        </w:rPr>
-      </w:pPr>
-      <w:r>
-        <w:rPr>
-          <w:rtl w:val="0"/>
-        </w:rPr>
-        <w:t xml:space="preserve">Detalle de la cita</w:t>
+      </w:pPr>
+      <w:r>
+        <w:t>Detalle de la cita</w:t>
       </w:r>
     </w:p>
     <w:p>
@@ -624,16 +468,12 @@
           <w:ilvl w:val="1"/>
           <w:numId w:val="4"/>
         </w:numPr>
-        <w:ind w:left="1440" w:hanging="360"/>
-        <w:rPr>
-          <w:u w:val="none"/>
-        </w:rPr>
-      </w:pPr>
-      <w:r>
-        <w:rPr>
-          <w:rtl w:val="0"/>
-        </w:rPr>
-        <w:t xml:space="preserve">Tecnico disponible</w:t>
+      </w:pPr>
+      <w:r>
+        <w:t>Técnico</w:t>
+      </w:r>
+      <w:r>
+        <w:t xml:space="preserve"> disponible</w:t>
       </w:r>
     </w:p>
     <w:p>
@@ -642,16 +482,9 @@
           <w:ilvl w:val="1"/>
           <w:numId w:val="4"/>
         </w:numPr>
-        <w:ind w:left="1440" w:hanging="360"/>
-        <w:rPr>
-          <w:u w:val="none"/>
-        </w:rPr>
-      </w:pPr>
-      <w:r>
-        <w:rPr>
-          <w:rtl w:val="0"/>
-        </w:rPr>
-        <w:t xml:space="preserve">Fecha de visita</w:t>
+      </w:pPr>
+      <w:r>
+        <w:t>Fecha de visita</w:t>
       </w:r>
     </w:p>
     <w:p>
@@ -660,16 +493,9 @@
           <w:ilvl w:val="1"/>
           <w:numId w:val="4"/>
         </w:numPr>
-        <w:ind w:left="1440" w:hanging="360"/>
-        <w:rPr>
-          <w:u w:val="none"/>
-        </w:rPr>
-      </w:pPr>
-      <w:r>
-        <w:rPr>
-          <w:rtl w:val="0"/>
-        </w:rPr>
-        <w:t xml:space="preserve">Estado de la cita</w:t>
+      </w:pPr>
+      <w:r>
+        <w:t>Estado de la cita</w:t>
       </w:r>
     </w:p>
     <w:p>
@@ -678,16 +504,12 @@
           <w:ilvl w:val="0"/>
           <w:numId w:val="4"/>
         </w:numPr>
-        <w:ind w:left="720" w:hanging="360"/>
-        <w:rPr>
-          <w:u w:val="none"/>
-        </w:rPr>
-      </w:pPr>
-      <w:r>
-        <w:rPr>
-          <w:rtl w:val="0"/>
-        </w:rPr>
-        <w:t xml:space="preserve">Al crear una cita, esta comienza con el estado de Pendiente, hasta que el técnico confirme con el cliente y ambos acuerden una fecha, para poder cambiar a Aceptada.</w:t>
+      </w:pPr>
+      <w:r>
+        <w:t>Al crear una cita, esta comienza con el estado de Pendiente, hasta que el téc</w:t>
+      </w:r>
+      <w:r>
+        <w:t>nico confirme con el cliente y ambos acuerden una fecha, para poder cambiar a Aceptada.</w:t>
       </w:r>
     </w:p>
     <w:p>
@@ -696,89 +518,55 @@
           <w:ilvl w:val="0"/>
           <w:numId w:val="4"/>
         </w:numPr>
-        <w:ind w:left="720" w:hanging="360"/>
-        <w:rPr>
-          <w:u w:val="none"/>
-        </w:rPr>
-      </w:pPr>
-      <w:r>
-        <w:rPr>
-          <w:rtl w:val="0"/>
-        </w:rPr>
-        <w:t xml:space="preserve">La fecha de visita no debe de chocar con ninguna otra cita del técnico</w:t>
-      </w:r>
-    </w:p>
-    <w:p>
-      <w:pPr>
-        <w:rPr/>
-      </w:pPr>
-      <w:r>
-        <w:rPr>
-          <w:rtl w:val="0"/>
-        </w:rPr>
-      </w:r>
-    </w:p>
-    <w:p>
-      <w:pPr>
-        <w:rPr>
-          <w:b w:val="1"/>
-        </w:rPr>
-      </w:pPr>
-      <w:r>
-        <w:rPr>
-          <w:b w:val="1"/>
-          <w:rtl w:val="0"/>
-        </w:rPr>
-        <w:t xml:space="preserve">REQ 4: Registro del formulario de trabajo</w:t>
-      </w:r>
-    </w:p>
-    <w:p>
-      <w:pPr>
-        <w:rPr>
-          <w:b w:val="1"/>
-        </w:rPr>
-      </w:pPr>
-      <w:r>
-        <w:rPr>
-          <w:b w:val="1"/>
-          <w:rtl w:val="0"/>
-        </w:rPr>
-        <w:t xml:space="preserve">Propósito</w:t>
-      </w:r>
-    </w:p>
-    <w:p>
-      <w:pPr>
-        <w:rPr/>
-      </w:pPr>
-      <w:r>
-        <w:rPr>
-          <w:rtl w:val="0"/>
-        </w:rPr>
-        <w:t xml:space="preserve">Al finalizar la cita del técnico, este debe de crear un formulario de trabajo donde especificara lo que se realizó, si se pudo solucionar o algún inconveniente que pudo ocurrir.</w:t>
-      </w:r>
-    </w:p>
-    <w:p>
-      <w:pPr>
-        <w:rPr/>
-      </w:pPr>
-      <w:r>
-        <w:rPr>
-          <w:rtl w:val="0"/>
-        </w:rPr>
-      </w:r>
-    </w:p>
-    <w:p>
-      <w:pPr>
-        <w:rPr>
-          <w:b w:val="1"/>
-        </w:rPr>
-      </w:pPr>
-      <w:r>
-        <w:rPr>
-          <w:b w:val="1"/>
-          <w:rtl w:val="0"/>
-        </w:rPr>
-        <w:t xml:space="preserve">Criterios de aceptación:</w:t>
+      </w:pPr>
+      <w:r>
+        <w:t>La fecha de visita no debe de chocar con ninguna otra cita del técnico o técnicos asignado(s)</w:t>
+      </w:r>
+    </w:p>
+    <w:p/>
+    <w:p>
+      <w:pPr>
+        <w:rPr>
+          <w:b/>
+        </w:rPr>
+      </w:pPr>
+      <w:r>
+        <w:rPr>
+          <w:b/>
+        </w:rPr>
+        <w:t>REQ 4: Registro del formulario de trabajo</w:t>
+      </w:r>
+    </w:p>
+    <w:p>
+      <w:pPr>
+        <w:rPr>
+          <w:b/>
+        </w:rPr>
+      </w:pPr>
+      <w:r>
+        <w:rPr>
+          <w:b/>
+        </w:rPr>
+        <w:t>Propósito</w:t>
+      </w:r>
+    </w:p>
+    <w:p>
+      <w:r>
+        <w:t>Al finalizar la cita del técnico, este debe de crear un formulario de trabajo donde especificara lo que se realizó, si se pudo solucionar o algún inconveniente que pudo ocurrir.</w:t>
+      </w:r>
+    </w:p>
+    <w:p/>
+    <w:p>
+      <w:pPr>
+        <w:rPr>
+          <w:b/>
+        </w:rPr>
+      </w:pPr>
+      <w:r>
+        <w:rPr>
+          <w:b/>
+        </w:rPr>
+        <w:t>Criterios de aceptación:</w:t>
       </w:r>
     </w:p>
     <w:p>
@@ -787,16 +575,12 @@
           <w:ilvl w:val="0"/>
           <w:numId w:val="2"/>
         </w:numPr>
-        <w:ind w:left="720" w:hanging="360"/>
-        <w:rPr>
-          <w:u w:val="none"/>
-        </w:rPr>
-      </w:pPr>
-      <w:r>
-        <w:rPr>
-          <w:rtl w:val="0"/>
-        </w:rPr>
-        <w:t xml:space="preserve">El técnico deberá de ingresar la siguiente información</w:t>
+      </w:pPr>
+      <w:r>
+        <w:t>El técnico deberá de ingresar la siguiente informaci</w:t>
+      </w:r>
+      <w:r>
+        <w:t>ón</w:t>
       </w:r>
     </w:p>
     <w:p>
@@ -805,16 +589,9 @@
           <w:ilvl w:val="1"/>
           <w:numId w:val="2"/>
         </w:numPr>
-        <w:ind w:left="1440" w:hanging="360"/>
-        <w:rPr>
-          <w:u w:val="none"/>
-        </w:rPr>
-      </w:pPr>
-      <w:r>
-        <w:rPr>
-          <w:rtl w:val="0"/>
-        </w:rPr>
-        <w:t xml:space="preserve">Detalle del servicio realizado</w:t>
+      </w:pPr>
+      <w:r>
+        <w:t>Detalle del servicio realizado</w:t>
       </w:r>
     </w:p>
     <w:p>
@@ -823,16 +600,9 @@
           <w:ilvl w:val="1"/>
           <w:numId w:val="2"/>
         </w:numPr>
-        <w:ind w:left="1440" w:hanging="360"/>
-        <w:rPr>
-          <w:u w:val="none"/>
-        </w:rPr>
-      </w:pPr>
-      <w:r>
-        <w:rPr>
-          <w:rtl w:val="0"/>
-        </w:rPr>
-        <w:t xml:space="preserve">Fecha en que se realizó dicho trabajo</w:t>
+      </w:pPr>
+      <w:r>
+        <w:t>Fecha en que se realizó dicho trabajo</w:t>
       </w:r>
     </w:p>
     <w:p>
@@ -841,16 +611,9 @@
           <w:ilvl w:val="0"/>
           <w:numId w:val="2"/>
         </w:numPr>
-        <w:ind w:left="720" w:hanging="360"/>
-        <w:rPr>
-          <w:u w:val="none"/>
-        </w:rPr>
-      </w:pPr>
-      <w:r>
-        <w:rPr>
-          <w:rtl w:val="0"/>
-        </w:rPr>
-        <w:t xml:space="preserve">La fecha del trabajo, debe de ser llenada el mismo día en que se hubiera finalizado su servicio.</w:t>
+      </w:pPr>
+      <w:r>
+        <w:t>La fecha del trabajo, debe de ser llenada el mismo día en que se hubiera finalizado su servicio.</w:t>
       </w:r>
     </w:p>
     <w:p>
@@ -859,30 +622,73 @@
           <w:ilvl w:val="0"/>
           <w:numId w:val="2"/>
         </w:numPr>
-        <w:ind w:left="720" w:hanging="360"/>
-        <w:rPr>
-          <w:u w:val="none"/>
-        </w:rPr>
-      </w:pPr>
-      <w:r>
-        <w:rPr>
-          <w:rtl w:val="0"/>
-        </w:rPr>
-        <w:t xml:space="preserve">Al momento de finalizar, el estado de la cita debe de cambiar a finalizado.</w:t>
-      </w:r>
+      </w:pPr>
+      <w:r>
+        <w:t>Al momento de finalizar, el estado de la cita debe de cambiar a finalizado.</w:t>
+      </w:r>
+    </w:p>
+    <w:p/>
+    <w:p>
+      <w:r>
+        <w:t>Enlaces al Repositorio</w:t>
+      </w:r>
+    </w:p>
+    <w:p>
+      <w:pPr>
+        <w:pStyle w:val="ListParagraph"/>
+        <w:numPr>
+          <w:ilvl w:val="0"/>
+          <w:numId w:val="2"/>
+        </w:numPr>
+      </w:pPr>
+      <w:r>
+        <w:t xml:space="preserve">Repositorio – </w:t>
+      </w:r>
+      <w:hyperlink r:id="rId5" w:history="1">
+        <w:r>
+          <w:rPr>
+            <w:rStyle w:val="Hyperlink"/>
+          </w:rPr>
+          <w:t>Clic Aquí</w:t>
+        </w:r>
+      </w:hyperlink>
+    </w:p>
+    <w:p>
+      <w:pPr>
+        <w:pStyle w:val="ListParagraph"/>
+        <w:numPr>
+          <w:ilvl w:val="0"/>
+          <w:numId w:val="2"/>
+        </w:numPr>
+      </w:pPr>
+      <w:r>
+        <w:t xml:space="preserve">Clonación Repositorio – </w:t>
+      </w:r>
+      <w:hyperlink r:id="rId6" w:history="1">
+        <w:r>
+          <w:rPr>
+            <w:rStyle w:val="Hyperlink"/>
+          </w:rPr>
+          <w:t>Clic Aquí</w:t>
+        </w:r>
+      </w:hyperlink>
     </w:p>
     <w:sectPr>
-      <w:pgSz w:h="15840" w:w="12240" w:orient="portrait"/>
-      <w:pgMar w:bottom="1440.0000000000002" w:top="1440.0000000000002" w:left="1440.0000000000002" w:right="1440.0000000000002" w:header="720" w:footer="720"/>
+      <w:pgSz w:w="12240" w:h="15840"/>
+      <w:pgMar w:top="1440" w:right="1440" w:bottom="1440" w:left="1440" w:header="720" w:footer="720" w:gutter="0"/>
       <w:pgNumType w:start="1"/>
+      <w:cols w:space="720"/>
     </w:sectPr>
   </w:body>
 </w:document>
 </file>
 
 <file path=word/numbering.xml><?xml version="1.0" encoding="utf-8"?>
-<w:numbering xmlns:mc="http://schemas.openxmlformats.org/markup-compatibility/2006" xmlns:o="urn:schemas-microsoft-com:office:office" xmlns:r="http://schemas.openxmlformats.org/officeDocument/2006/relationships" xmlns:m="http://schemas.openxmlformats.org/officeDocument/2006/math" xmlns:v="urn:schemas-microsoft-com:vml" xmlns:wp="http://schemas.openxmlformats.org/drawingml/2006/wordprocessingDrawing" xmlns:w10="urn:schemas-microsoft-com:office:word" xmlns:w="http://schemas.openxmlformats.org/wordprocessingml/2006/main" xmlns:wne="http://schemas.microsoft.com/office/word/2006/wordml" xmlns:sl="http://schemas.openxmlformats.org/schemaLibrary/2006/main" xmlns:a="http://schemas.openxmlformats.org/drawingml/2006/main" xmlns:pic="http://schemas.openxmlformats.org/drawingml/2006/picture" xmlns:c="http://schemas.openxmlformats.org/drawingml/2006/chart" xmlns:lc="http://schemas.openxmlformats.org/drawingml/2006/lockedCanvas" xmlns:dgm="http://schemas.openxmlformats.org/drawingml/2006/diagram" xmlns:wps="http://schemas.microsoft.com/office/word/2010/wordprocessingShape" xmlns:wpg="http://schemas.microsoft.com/office/word/2010/wordprocessingGroup" xmlns:w14="http://schemas.microsoft.com/office/word/2010/wordml" xmlns:w15="http://schemas.microsoft.com/office/word/2012/wordml">
-  <w:abstractNum w:abstractNumId="1">
+<w:numbering xmlns:wpc="http://schemas.microsoft.com/office/word/2010/wordprocessingCanvas" xmlns:cx="http://schemas.microsoft.com/office/drawing/2014/chartex" xmlns:cx1="http://schemas.microsoft.com/office/drawing/2015/9/8/chartex" xmlns:cx2="http://schemas.microsoft.com/office/drawing/2015/10/21/chartex" xmlns:cx3="http://schemas.microsoft.com/office/drawing/2016/5/9/chartex" xmlns:cx4="http://schemas.microsoft.com/office/drawing/2016/5/10/chartex" xmlns:cx5="http://schemas.microsoft.com/office/drawing/2016/5/11/chartex" xmlns:cx6="http://schemas.microsoft.com/office/drawing/2016/5/12/chartex" xmlns:cx7="http://schemas.microsoft.com/office/drawing/2016/5/13/chartex" xmlns:cx8="http://schemas.microsoft.com/office/drawing/2016/5/14/chartex" xmlns:mc="http://schemas.openxmlformats.org/markup-compatibility/2006" xmlns:aink="http://schemas.microsoft.com/office/drawing/2016/ink" xmlns:am3d="http://schemas.microsoft.com/office/drawing/2017/model3d" xmlns:o="urn:schemas-microsoft-com:office:office" xmlns:r="http://schemas.openxmlformats.org/officeDocument/2006/relationships" xmlns:m="http://schemas.openxmlformats.org/officeDocument/2006/math" xmlns:v="urn:schemas-microsoft-com:vml" xmlns:wp14="http://schemas.microsoft.com/office/word/2010/wordprocessingDrawing" xmlns:wp="http://schemas.openxmlformats.org/drawingml/2006/wordprocessingDrawing" xmlns:w10="urn:schemas-microsoft-com:office:word" xmlns:w="http://schemas.openxmlformats.org/wordprocessingml/2006/main" xmlns:w14="http://schemas.microsoft.com/office/word/2010/wordml" xmlns:w15="http://schemas.microsoft.com/office/word/2012/wordml" xmlns:w16cex="http://schemas.microsoft.com/office/word/2018/wordml/cex" xmlns:w16cid="http://schemas.microsoft.com/office/word/2016/wordml/cid" xmlns:w16="http://schemas.microsoft.com/office/word/2018/wordml" xmlns:w16se="http://schemas.microsoft.com/office/word/2015/wordml/symex" xmlns:wpg="http://schemas.microsoft.com/office/word/2010/wordprocessingGroup" xmlns:wpi="http://schemas.microsoft.com/office/word/2010/wordprocessingInk" xmlns:wne="http://schemas.microsoft.com/office/word/2006/wordml" xmlns:wps="http://schemas.microsoft.com/office/word/2010/wordprocessingShape" mc:Ignorable="w14 w15 w16se w16cid w16 w16cex wp14">
+  <w:abstractNum w:abstractNumId="0" w15:restartNumberingAfterBreak="0">
+    <w:nsid w:val="078B08FE"/>
+    <w:multiLevelType w:val="multilevel"/>
+    <w:tmpl w:val="4FA4A98E"/>
     <w:lvl w:ilvl="0">
       <w:start w:val="1"/>
       <w:numFmt w:val="bullet"/>
@@ -992,7 +798,10 @@
       </w:rPr>
     </w:lvl>
   </w:abstractNum>
-  <w:abstractNum w:abstractNumId="2">
+  <w:abstractNum w:abstractNumId="1" w15:restartNumberingAfterBreak="0">
+    <w:nsid w:val="0F973550"/>
+    <w:multiLevelType w:val="multilevel"/>
+    <w:tmpl w:val="F7806FEE"/>
     <w:lvl w:ilvl="0">
       <w:start w:val="1"/>
       <w:numFmt w:val="bullet"/>
@@ -1102,7 +911,10 @@
       </w:rPr>
     </w:lvl>
   </w:abstractNum>
-  <w:abstractNum w:abstractNumId="3">
+  <w:abstractNum w:abstractNumId="2" w15:restartNumberingAfterBreak="0">
+    <w:nsid w:val="19D836BD"/>
+    <w:multiLevelType w:val="multilevel"/>
+    <w:tmpl w:val="723E2B9A"/>
     <w:lvl w:ilvl="0">
       <w:start w:val="1"/>
       <w:numFmt w:val="bullet"/>
@@ -1212,7 +1024,10 @@
       </w:rPr>
     </w:lvl>
   </w:abstractNum>
-  <w:abstractNum w:abstractNumId="4">
+  <w:abstractNum w:abstractNumId="3" w15:restartNumberingAfterBreak="0">
+    <w:nsid w:val="64234C7A"/>
+    <w:multiLevelType w:val="multilevel"/>
+    <w:tmpl w:val="66703D1E"/>
     <w:lvl w:ilvl="0">
       <w:start w:val="1"/>
       <w:numFmt w:val="bullet"/>
@@ -1323,29 +1138,29 @@
     </w:lvl>
   </w:abstractNum>
   <w:num w:numId="1">
-    <w:abstractNumId w:val="1"/>
+    <w:abstractNumId w:val="3"/>
   </w:num>
   <w:num w:numId="2">
+    <w:abstractNumId w:val="0"/>
+  </w:num>
+  <w:num w:numId="3">
     <w:abstractNumId w:val="2"/>
   </w:num>
-  <w:num w:numId="3">
-    <w:abstractNumId w:val="3"/>
-  </w:num>
   <w:num w:numId="4">
-    <w:abstractNumId w:val="4"/>
+    <w:abstractNumId w:val="1"/>
   </w:num>
 </w:numbering>
 </file>
 
 <file path=word/styles.xml><?xml version="1.0" encoding="utf-8"?>
-<w:styles xmlns:mc="http://schemas.openxmlformats.org/markup-compatibility/2006" xmlns:o="urn:schemas-microsoft-com:office:office" xmlns:r="http://schemas.openxmlformats.org/officeDocument/2006/relationships" xmlns:m="http://schemas.openxmlformats.org/officeDocument/2006/math" xmlns:v="urn:schemas-microsoft-com:vml" xmlns:wp="http://schemas.openxmlformats.org/drawingml/2006/wordprocessingDrawing" xmlns:w10="urn:schemas-microsoft-com:office:word" xmlns:w="http://schemas.openxmlformats.org/wordprocessingml/2006/main" xmlns:wne="http://schemas.microsoft.com/office/word/2006/wordml" xmlns:sl="http://schemas.openxmlformats.org/schemaLibrary/2006/main" xmlns:a="http://schemas.openxmlformats.org/drawingml/2006/main" xmlns:pic="http://schemas.openxmlformats.org/drawingml/2006/picture" xmlns:c="http://schemas.openxmlformats.org/drawingml/2006/chart" xmlns:lc="http://schemas.openxmlformats.org/drawingml/2006/lockedCanvas" xmlns:dgm="http://schemas.openxmlformats.org/drawingml/2006/diagram" xmlns:wps="http://schemas.microsoft.com/office/word/2010/wordprocessingShape" xmlns:wpg="http://schemas.microsoft.com/office/word/2010/wordprocessingGroup" xmlns:w14="http://schemas.microsoft.com/office/word/2010/wordml" xmlns:w15="http://schemas.microsoft.com/office/word/2012/wordml">
+<w:styles xmlns:mc="http://schemas.openxmlformats.org/markup-compatibility/2006" xmlns:r="http://schemas.openxmlformats.org/officeDocument/2006/relationships" xmlns:w="http://schemas.openxmlformats.org/wordprocessingml/2006/main" xmlns:w14="http://schemas.microsoft.com/office/word/2010/wordml" xmlns:w15="http://schemas.microsoft.com/office/word/2012/wordml" xmlns:w16cex="http://schemas.microsoft.com/office/word/2018/wordml/cex" xmlns:w16cid="http://schemas.microsoft.com/office/word/2016/wordml/cid" xmlns:w16="http://schemas.microsoft.com/office/word/2018/wordml" xmlns:w16se="http://schemas.microsoft.com/office/word/2015/wordml/symex" mc:Ignorable="w14 w15 w16se w16cid w16 w16cex">
   <w:docDefaults>
     <w:rPrDefault>
       <w:rPr>
-        <w:rFonts w:ascii="Arial" w:cs="Arial" w:eastAsia="Arial" w:hAnsi="Arial"/>
+        <w:rFonts w:ascii="Arial" w:eastAsia="Arial" w:hAnsi="Arial" w:cs="Arial"/>
         <w:sz w:val="22"/>
         <w:szCs w:val="22"/>
-        <w:lang w:val="es_419"/>
+        <w:lang w:val="es-419" w:eastAsia="es-BO" w:bidi="ar-SA"/>
       </w:rPr>
     </w:rPrDefault>
     <w:pPrDefault>
@@ -1354,20 +1169,399 @@
       </w:pPr>
     </w:pPrDefault>
   </w:docDefaults>
-  <w:style w:type="paragraph" w:styleId="Normal" w:default="1">
-    <w:name w:val="normal"/>
-  </w:style>
-  <w:style w:type="table" w:styleId="TableNormal" w:default="1">
-    <w:name w:val="Table Normal"/>
+  <w:latentStyles w:defLockedState="0" w:defUIPriority="99" w:defSemiHidden="0" w:defUnhideWhenUsed="0" w:defQFormat="0" w:count="376">
+    <w:lsdException w:name="Normal" w:uiPriority="0" w:qFormat="1"/>
+    <w:lsdException w:name="heading 1" w:uiPriority="9" w:qFormat="1"/>
+    <w:lsdException w:name="heading 2" w:semiHidden="1" w:uiPriority="9" w:unhideWhenUsed="1" w:qFormat="1"/>
+    <w:lsdException w:name="heading 3" w:semiHidden="1" w:uiPriority="9" w:unhideWhenUsed="1" w:qFormat="1"/>
+    <w:lsdException w:name="heading 4" w:semiHidden="1" w:uiPriority="9" w:unhideWhenUsed="1" w:qFormat="1"/>
+    <w:lsdException w:name="heading 5" w:semiHidden="1" w:uiPriority="9" w:unhideWhenUsed="1" w:qFormat="1"/>
+    <w:lsdException w:name="heading 6" w:semiHidden="1" w:uiPriority="9" w:unhideWhenUsed="1" w:qFormat="1"/>
+    <w:lsdException w:name="heading 7" w:semiHidden="1" w:uiPriority="9" w:unhideWhenUsed="1" w:qFormat="1"/>
+    <w:lsdException w:name="heading 8" w:semiHidden="1" w:uiPriority="9" w:unhideWhenUsed="1" w:qFormat="1"/>
+    <w:lsdException w:name="heading 9" w:semiHidden="1" w:uiPriority="9" w:unhideWhenUsed="1" w:qFormat="1"/>
+    <w:lsdException w:name="index 1" w:semiHidden="1" w:unhideWhenUsed="1"/>
+    <w:lsdException w:name="index 2" w:semiHidden="1" w:unhideWhenUsed="1"/>
+    <w:lsdException w:name="index 3" w:semiHidden="1" w:unhideWhenUsed="1"/>
+    <w:lsdException w:name="index 4" w:semiHidden="1" w:unhideWhenUsed="1"/>
+    <w:lsdException w:name="index 5" w:semiHidden="1" w:unhideWhenUsed="1"/>
+    <w:lsdException w:name="index 6" w:semiHidden="1" w:unhideWhenUsed="1"/>
+    <w:lsdException w:name="index 7" w:semiHidden="1" w:unhideWhenUsed="1"/>
+    <w:lsdException w:name="index 8" w:semiHidden="1" w:unhideWhenUsed="1"/>
+    <w:lsdException w:name="index 9" w:semiHidden="1" w:unhideWhenUsed="1"/>
+    <w:lsdException w:name="toc 1" w:semiHidden="1" w:uiPriority="39" w:unhideWhenUsed="1"/>
+    <w:lsdException w:name="toc 2" w:semiHidden="1" w:uiPriority="39" w:unhideWhenUsed="1"/>
+    <w:lsdException w:name="toc 3" w:semiHidden="1" w:uiPriority="39" w:unhideWhenUsed="1"/>
+    <w:lsdException w:name="toc 4" w:semiHidden="1" w:uiPriority="39" w:unhideWhenUsed="1"/>
+    <w:lsdException w:name="toc 5" w:semiHidden="1" w:uiPriority="39" w:unhideWhenUsed="1"/>
+    <w:lsdException w:name="toc 6" w:semiHidden="1" w:uiPriority="39" w:unhideWhenUsed="1"/>
+    <w:lsdException w:name="toc 7" w:semiHidden="1" w:uiPriority="39" w:unhideWhenUsed="1"/>
+    <w:lsdException w:name="toc 8" w:semiHidden="1" w:uiPriority="39" w:unhideWhenUsed="1"/>
+    <w:lsdException w:name="toc 9" w:semiHidden="1" w:uiPriority="39" w:unhideWhenUsed="1"/>
+    <w:lsdException w:name="Normal Indent" w:semiHidden="1" w:unhideWhenUsed="1"/>
+    <w:lsdException w:name="footnote text" w:semiHidden="1" w:unhideWhenUsed="1"/>
+    <w:lsdException w:name="annotation text" w:semiHidden="1" w:unhideWhenUsed="1"/>
+    <w:lsdException w:name="header" w:semiHidden="1" w:unhideWhenUsed="1"/>
+    <w:lsdException w:name="footer" w:semiHidden="1" w:unhideWhenUsed="1"/>
+    <w:lsdException w:name="index heading" w:semiHidden="1" w:unhideWhenUsed="1"/>
+    <w:lsdException w:name="caption" w:semiHidden="1" w:uiPriority="35" w:unhideWhenUsed="1" w:qFormat="1"/>
+    <w:lsdException w:name="table of figures" w:semiHidden="1" w:unhideWhenUsed="1"/>
+    <w:lsdException w:name="envelope address" w:semiHidden="1" w:unhideWhenUsed="1"/>
+    <w:lsdException w:name="envelope return" w:semiHidden="1" w:unhideWhenUsed="1"/>
+    <w:lsdException w:name="footnote reference" w:semiHidden="1" w:unhideWhenUsed="1"/>
+    <w:lsdException w:name="annotation reference" w:semiHidden="1" w:unhideWhenUsed="1"/>
+    <w:lsdException w:name="line number" w:semiHidden="1" w:unhideWhenUsed="1"/>
+    <w:lsdException w:name="page number" w:semiHidden="1" w:unhideWhenUsed="1"/>
+    <w:lsdException w:name="endnote reference" w:semiHidden="1" w:unhideWhenUsed="1"/>
+    <w:lsdException w:name="endnote text" w:semiHidden="1" w:unhideWhenUsed="1"/>
+    <w:lsdException w:name="table of authorities" w:semiHidden="1" w:unhideWhenUsed="1"/>
+    <w:lsdException w:name="macro" w:semiHidden="1" w:unhideWhenUsed="1"/>
+    <w:lsdException w:name="toa heading" w:semiHidden="1" w:unhideWhenUsed="1"/>
+    <w:lsdException w:name="List" w:semiHidden="1" w:unhideWhenUsed="1"/>
+    <w:lsdException w:name="List Bullet" w:semiHidden="1" w:unhideWhenUsed="1"/>
+    <w:lsdException w:name="List Number" w:semiHidden="1" w:unhideWhenUsed="1"/>
+    <w:lsdException w:name="List 2" w:semiHidden="1" w:unhideWhenUsed="1"/>
+    <w:lsdException w:name="List 3" w:semiHidden="1" w:unhideWhenUsed="1"/>
+    <w:lsdException w:name="List 4" w:semiHidden="1" w:unhideWhenUsed="1"/>
+    <w:lsdException w:name="List 5" w:semiHidden="1" w:unhideWhenUsed="1"/>
+    <w:lsdException w:name="List Bullet 2" w:semiHidden="1" w:unhideWhenUsed="1"/>
+    <w:lsdException w:name="List Bullet 3" w:semiHidden="1" w:unhideWhenUsed="1"/>
+    <w:lsdException w:name="List Bullet 4" w:semiHidden="1" w:unhideWhenUsed="1"/>
+    <w:lsdException w:name="List Bullet 5" w:semiHidden="1" w:unhideWhenUsed="1"/>
+    <w:lsdException w:name="List Number 2" w:semiHidden="1" w:unhideWhenUsed="1"/>
+    <w:lsdException w:name="List Number 3" w:semiHidden="1" w:unhideWhenUsed="1"/>
+    <w:lsdException w:name="List Number 4" w:semiHidden="1" w:unhideWhenUsed="1"/>
+    <w:lsdException w:name="List Number 5" w:semiHidden="1" w:unhideWhenUsed="1"/>
+    <w:lsdException w:name="Title" w:uiPriority="10" w:qFormat="1"/>
+    <w:lsdException w:name="Closing" w:semiHidden="1" w:unhideWhenUsed="1"/>
+    <w:lsdException w:name="Signature" w:semiHidden="1" w:unhideWhenUsed="1"/>
+    <w:lsdException w:name="Default Paragraph Font" w:semiHidden="1" w:uiPriority="1" w:unhideWhenUsed="1"/>
+    <w:lsdException w:name="Body Text" w:semiHidden="1" w:unhideWhenUsed="1"/>
+    <w:lsdException w:name="Body Text Indent" w:semiHidden="1" w:unhideWhenUsed="1"/>
+    <w:lsdException w:name="List Continue" w:semiHidden="1" w:unhideWhenUsed="1"/>
+    <w:lsdException w:name="List Continue 2" w:semiHidden="1" w:unhideWhenUsed="1"/>
+    <w:lsdException w:name="List Continue 3" w:semiHidden="1" w:unhideWhenUsed="1"/>
+    <w:lsdException w:name="List Continue 4" w:semiHidden="1" w:unhideWhenUsed="1"/>
+    <w:lsdException w:name="List Continue 5" w:semiHidden="1" w:unhideWhenUsed="1"/>
+    <w:lsdException w:name="Message Header" w:semiHidden="1" w:unhideWhenUsed="1"/>
+    <w:lsdException w:name="Subtitle" w:uiPriority="11" w:qFormat="1"/>
+    <w:lsdException w:name="Salutation" w:semiHidden="1" w:unhideWhenUsed="1"/>
+    <w:lsdException w:name="Date" w:semiHidden="1" w:unhideWhenUsed="1"/>
+    <w:lsdException w:name="Body Text First Indent" w:semiHidden="1" w:unhideWhenUsed="1"/>
+    <w:lsdException w:name="Body Text First Indent 2" w:semiHidden="1" w:unhideWhenUsed="1"/>
+    <w:lsdException w:name="Note Heading" w:semiHidden="1" w:unhideWhenUsed="1"/>
+    <w:lsdException w:name="Body Text 2" w:semiHidden="1" w:unhideWhenUsed="1"/>
+    <w:lsdException w:name="Body Text 3" w:semiHidden="1" w:unhideWhenUsed="1"/>
+    <w:lsdException w:name="Body Text Indent 2" w:semiHidden="1" w:unhideWhenUsed="1"/>
+    <w:lsdException w:name="Body Text Indent 3" w:semiHidden="1" w:unhideWhenUsed="1"/>
+    <w:lsdException w:name="Block Text" w:semiHidden="1" w:unhideWhenUsed="1"/>
+    <w:lsdException w:name="Hyperlink" w:semiHidden="1" w:unhideWhenUsed="1"/>
+    <w:lsdException w:name="FollowedHyperlink" w:semiHidden="1" w:unhideWhenUsed="1"/>
+    <w:lsdException w:name="Strong" w:uiPriority="22" w:qFormat="1"/>
+    <w:lsdException w:name="Emphasis" w:uiPriority="20" w:qFormat="1"/>
+    <w:lsdException w:name="Document Map" w:semiHidden="1" w:unhideWhenUsed="1"/>
+    <w:lsdException w:name="Plain Text" w:semiHidden="1" w:unhideWhenUsed="1"/>
+    <w:lsdException w:name="E-mail Signature" w:semiHidden="1" w:unhideWhenUsed="1"/>
+    <w:lsdException w:name="HTML Top of Form" w:semiHidden="1" w:unhideWhenUsed="1"/>
+    <w:lsdException w:name="HTML Bottom of Form" w:semiHidden="1" w:unhideWhenUsed="1"/>
+    <w:lsdException w:name="Normal (Web)" w:semiHidden="1" w:unhideWhenUsed="1"/>
+    <w:lsdException w:name="HTML Acronym" w:semiHidden="1" w:unhideWhenUsed="1"/>
+    <w:lsdException w:name="HTML Address" w:semiHidden="1" w:unhideWhenUsed="1"/>
+    <w:lsdException w:name="HTML Cite" w:semiHidden="1" w:unhideWhenUsed="1"/>
+    <w:lsdException w:name="HTML Code" w:semiHidden="1" w:unhideWhenUsed="1"/>
+    <w:lsdException w:name="HTML Definition" w:semiHidden="1" w:unhideWhenUsed="1"/>
+    <w:lsdException w:name="HTML Keyboard" w:semiHidden="1" w:unhideWhenUsed="1"/>
+    <w:lsdException w:name="HTML Preformatted" w:semiHidden="1" w:unhideWhenUsed="1"/>
+    <w:lsdException w:name="HTML Sample" w:semiHidden="1" w:unhideWhenUsed="1"/>
+    <w:lsdException w:name="HTML Typewriter" w:semiHidden="1" w:unhideWhenUsed="1"/>
+    <w:lsdException w:name="HTML Variable" w:semiHidden="1" w:unhideWhenUsed="1"/>
+    <w:lsdException w:name="Normal Table" w:semiHidden="1" w:unhideWhenUsed="1"/>
+    <w:lsdException w:name="annotation subject" w:semiHidden="1" w:unhideWhenUsed="1"/>
+    <w:lsdException w:name="No List" w:semiHidden="1" w:unhideWhenUsed="1"/>
+    <w:lsdException w:name="Outline List 1" w:semiHidden="1" w:unhideWhenUsed="1"/>
+    <w:lsdException w:name="Outline List 2" w:semiHidden="1" w:unhideWhenUsed="1"/>
+    <w:lsdException w:name="Outline List 3" w:semiHidden="1" w:unhideWhenUsed="1"/>
+    <w:lsdException w:name="Table Simple 1" w:semiHidden="1" w:unhideWhenUsed="1"/>
+    <w:lsdException w:name="Table Simple 2" w:semiHidden="1" w:unhideWhenUsed="1"/>
+    <w:lsdException w:name="Table Simple 3" w:semiHidden="1" w:unhideWhenUsed="1"/>
+    <w:lsdException w:name="Table Classic 1" w:semiHidden="1" w:unhideWhenUsed="1"/>
+    <w:lsdException w:name="Table Classic 2" w:semiHidden="1" w:unhideWhenUsed="1"/>
+    <w:lsdException w:name="Table Classic 3" w:semiHidden="1" w:unhideWhenUsed="1"/>
+    <w:lsdException w:name="Table Classic 4" w:semiHidden="1" w:unhideWhenUsed="1"/>
+    <w:lsdException w:name="Table Colorful 1" w:semiHidden="1" w:unhideWhenUsed="1"/>
+    <w:lsdException w:name="Table Colorful 2" w:semiHidden="1" w:unhideWhenUsed="1"/>
+    <w:lsdException w:name="Table Colorful 3" w:semiHidden="1" w:unhideWhenUsed="1"/>
+    <w:lsdException w:name="Table Columns 1" w:semiHidden="1" w:unhideWhenUsed="1"/>
+    <w:lsdException w:name="Table Columns 2" w:semiHidden="1" w:unhideWhenUsed="1"/>
+    <w:lsdException w:name="Table Columns 3" w:semiHidden="1" w:unhideWhenUsed="1"/>
+    <w:lsdException w:name="Table Columns 4" w:semiHidden="1" w:unhideWhenUsed="1"/>
+    <w:lsdException w:name="Table Columns 5" w:semiHidden="1" w:unhideWhenUsed="1"/>
+    <w:lsdException w:name="Table Grid 1" w:semiHidden="1" w:unhideWhenUsed="1"/>
+    <w:lsdException w:name="Table Grid 2" w:semiHidden="1" w:unhideWhenUsed="1"/>
+    <w:lsdException w:name="Table Grid 3" w:semiHidden="1" w:unhideWhenUsed="1"/>
+    <w:lsdException w:name="Table Grid 4" w:semiHidden="1" w:unhideWhenUsed="1"/>
+    <w:lsdException w:name="Table Grid 5" w:semiHidden="1" w:unhideWhenUsed="1"/>
+    <w:lsdException w:name="Table Grid 6" w:semiHidden="1" w:unhideWhenUsed="1"/>
+    <w:lsdException w:name="Table Grid 7" w:semiHidden="1" w:unhideWhenUsed="1"/>
+    <w:lsdException w:name="Table Grid 8" w:semiHidden="1" w:unhideWhenUsed="1"/>
+    <w:lsdException w:name="Table List 1" w:semiHidden="1" w:unhideWhenUsed="1"/>
+    <w:lsdException w:name="Table List 2" w:semiHidden="1" w:unhideWhenUsed="1"/>
+    <w:lsdException w:name="Table List 3" w:semiHidden="1" w:unhideWhenUsed="1"/>
+    <w:lsdException w:name="Table List 4" w:semiHidden="1" w:unhideWhenUsed="1"/>
+    <w:lsdException w:name="Table List 5" w:semiHidden="1" w:unhideWhenUsed="1"/>
+    <w:lsdException w:name="Table List 6" w:semiHidden="1" w:unhideWhenUsed="1"/>
+    <w:lsdException w:name="Table List 7" w:semiHidden="1" w:unhideWhenUsed="1"/>
+    <w:lsdException w:name="Table List 8" w:semiHidden="1" w:unhideWhenUsed="1"/>
+    <w:lsdException w:name="Table 3D effects 1" w:semiHidden="1" w:unhideWhenUsed="1"/>
+    <w:lsdException w:name="Table 3D effects 2" w:semiHidden="1" w:unhideWhenUsed="1"/>
+    <w:lsdException w:name="Table 3D effects 3" w:semiHidden="1" w:unhideWhenUsed="1"/>
+    <w:lsdException w:name="Table Contemporary" w:semiHidden="1" w:unhideWhenUsed="1"/>
+    <w:lsdException w:name="Table Elegant" w:semiHidden="1" w:unhideWhenUsed="1"/>
+    <w:lsdException w:name="Table Professional" w:semiHidden="1" w:unhideWhenUsed="1"/>
+    <w:lsdException w:name="Table Subtle 1" w:semiHidden="1" w:unhideWhenUsed="1"/>
+    <w:lsdException w:name="Table Subtle 2" w:semiHidden="1" w:unhideWhenUsed="1"/>
+    <w:lsdException w:name="Table Web 1" w:semiHidden="1" w:unhideWhenUsed="1"/>
+    <w:lsdException w:name="Table Web 2" w:semiHidden="1" w:unhideWhenUsed="1"/>
+    <w:lsdException w:name="Table Web 3" w:semiHidden="1" w:unhideWhenUsed="1"/>
+    <w:lsdException w:name="Balloon Text" w:semiHidden="1" w:unhideWhenUsed="1"/>
+    <w:lsdException w:name="Table Grid" w:uiPriority="39"/>
+    <w:lsdException w:name="Table Theme" w:semiHidden="1" w:unhideWhenUsed="1"/>
+    <w:lsdException w:name="Placeholder Text" w:semiHidden="1"/>
+    <w:lsdException w:name="No Spacing" w:uiPriority="1" w:qFormat="1"/>
+    <w:lsdException w:name="Light Shading" w:uiPriority="60"/>
+    <w:lsdException w:name="Light List" w:uiPriority="61"/>
+    <w:lsdException w:name="Light Grid" w:uiPriority="62"/>
+    <w:lsdException w:name="Medium Shading 1" w:uiPriority="63"/>
+    <w:lsdException w:name="Medium Shading 2" w:uiPriority="64"/>
+    <w:lsdException w:name="Medium List 1" w:uiPriority="65"/>
+    <w:lsdException w:name="Medium List 2" w:uiPriority="66"/>
+    <w:lsdException w:name="Medium Grid 1" w:uiPriority="67"/>
+    <w:lsdException w:name="Medium Grid 2" w:uiPriority="68"/>
+    <w:lsdException w:name="Medium Grid 3" w:uiPriority="69"/>
+    <w:lsdException w:name="Dark List" w:uiPriority="70"/>
+    <w:lsdException w:name="Colorful Shading" w:uiPriority="71"/>
+    <w:lsdException w:name="Colorful List" w:uiPriority="72"/>
+    <w:lsdException w:name="Colorful Grid" w:uiPriority="73"/>
+    <w:lsdException w:name="Light Shading Accent 1" w:uiPriority="60"/>
+    <w:lsdException w:name="Light List Accent 1" w:uiPriority="61"/>
+    <w:lsdException w:name="Light Grid Accent 1" w:uiPriority="62"/>
+    <w:lsdException w:name="Medium Shading 1 Accent 1" w:uiPriority="63"/>
+    <w:lsdException w:name="Medium Shading 2 Accent 1" w:uiPriority="64"/>
+    <w:lsdException w:name="Medium List 1 Accent 1" w:uiPriority="65"/>
+    <w:lsdException w:name="Revision" w:semiHidden="1"/>
+    <w:lsdException w:name="List Paragraph" w:uiPriority="34" w:qFormat="1"/>
+    <w:lsdException w:name="Quote" w:uiPriority="29" w:qFormat="1"/>
+    <w:lsdException w:name="Intense Quote" w:uiPriority="30" w:qFormat="1"/>
+    <w:lsdException w:name="Medium List 2 Accent 1" w:uiPriority="66"/>
+    <w:lsdException w:name="Medium Grid 1 Accent 1" w:uiPriority="67"/>
+    <w:lsdException w:name="Medium Grid 2 Accent 1" w:uiPriority="68"/>
+    <w:lsdException w:name="Medium Grid 3 Accent 1" w:uiPriority="69"/>
+    <w:lsdException w:name="Dark List Accent 1" w:uiPriority="70"/>
+    <w:lsdException w:name="Colorful Shading Accent 1" w:uiPriority="71"/>
+    <w:lsdException w:name="Colorful List Accent 1" w:uiPriority="72"/>
+    <w:lsdException w:name="Colorful Grid Accent 1" w:uiPriority="73"/>
+    <w:lsdException w:name="Light Shading Accent 2" w:uiPriority="60"/>
+    <w:lsdException w:name="Light List Accent 2" w:uiPriority="61"/>
+    <w:lsdException w:name="Light Grid Accent 2" w:uiPriority="62"/>
+    <w:lsdException w:name="Medium Shading 1 Accent 2" w:uiPriority="63"/>
+    <w:lsdException w:name="Medium Shading 2 Accent 2" w:uiPriority="64"/>
+    <w:lsdException w:name="Medium List 1 Accent 2" w:uiPriority="65"/>
+    <w:lsdException w:name="Medium List 2 Accent 2" w:uiPriority="66"/>
+    <w:lsdException w:name="Medium Grid 1 Accent 2" w:uiPriority="67"/>
+    <w:lsdException w:name="Medium Grid 2 Accent 2" w:uiPriority="68"/>
+    <w:lsdException w:name="Medium Grid 3 Accent 2" w:uiPriority="69"/>
+    <w:lsdException w:name="Dark List Accent 2" w:uiPriority="70"/>
+    <w:lsdException w:name="Colorful Shading Accent 2" w:uiPriority="71"/>
+    <w:lsdException w:name="Colorful List Accent 2" w:uiPriority="72"/>
+    <w:lsdException w:name="Colorful Grid Accent 2" w:uiPriority="73"/>
+    <w:lsdException w:name="Light Shading Accent 3" w:uiPriority="60"/>
+    <w:lsdException w:name="Light List Accent 3" w:uiPriority="61"/>
+    <w:lsdException w:name="Light Grid Accent 3" w:uiPriority="62"/>
+    <w:lsdException w:name="Medium Shading 1 Accent 3" w:uiPriority="63"/>
+    <w:lsdException w:name="Medium Shading 2 Accent 3" w:uiPriority="64"/>
+    <w:lsdException w:name="Medium List 1 Accent 3" w:uiPriority="65"/>
+    <w:lsdException w:name="Medium List 2 Accent 3" w:uiPriority="66"/>
+    <w:lsdException w:name="Medium Grid 1 Accent 3" w:uiPriority="67"/>
+    <w:lsdException w:name="Medium Grid 2 Accent 3" w:uiPriority="68"/>
+    <w:lsdException w:name="Medium Grid 3 Accent 3" w:uiPriority="69"/>
+    <w:lsdException w:name="Dark List Accent 3" w:uiPriority="70"/>
+    <w:lsdException w:name="Colorful Shading Accent 3" w:uiPriority="71"/>
+    <w:lsdException w:name="Colorful List Accent 3" w:uiPriority="72"/>
+    <w:lsdException w:name="Colorful Grid Accent 3" w:uiPriority="73"/>
+    <w:lsdException w:name="Light Shading Accent 4" w:uiPriority="60"/>
+    <w:lsdException w:name="Light List Accent 4" w:uiPriority="61"/>
+    <w:lsdException w:name="Light Grid Accent 4" w:uiPriority="62"/>
+    <w:lsdException w:name="Medium Shading 1 Accent 4" w:uiPriority="63"/>
+    <w:lsdException w:name="Medium Shading 2 Accent 4" w:uiPriority="64"/>
+    <w:lsdException w:name="Medium List 1 Accent 4" w:uiPriority="65"/>
+    <w:lsdException w:name="Medium List 2 Accent 4" w:uiPriority="66"/>
+    <w:lsdException w:name="Medium Grid 1 Accent 4" w:uiPriority="67"/>
+    <w:lsdException w:name="Medium Grid 2 Accent 4" w:uiPriority="68"/>
+    <w:lsdException w:name="Medium Grid 3 Accent 4" w:uiPriority="69"/>
+    <w:lsdException w:name="Dark List Accent 4" w:uiPriority="70"/>
+    <w:lsdException w:name="Colorful Shading Accent 4" w:uiPriority="71"/>
+    <w:lsdException w:name="Colorful List Accent 4" w:uiPriority="72"/>
+    <w:lsdException w:name="Colorful Grid Accent 4" w:uiPriority="73"/>
+    <w:lsdException w:name="Light Shading Accent 5" w:uiPriority="60"/>
+    <w:lsdException w:name="Light List Accent 5" w:uiPriority="61"/>
+    <w:lsdException w:name="Light Grid Accent 5" w:uiPriority="62"/>
+    <w:lsdException w:name="Medium Shading 1 Accent 5" w:uiPriority="63"/>
+    <w:lsdException w:name="Medium Shading 2 Accent 5" w:uiPriority="64"/>
+    <w:lsdException w:name="Medium List 1 Accent 5" w:uiPriority="65"/>
+    <w:lsdException w:name="Medium List 2 Accent 5" w:uiPriority="66"/>
+    <w:lsdException w:name="Medium Grid 1 Accent 5" w:uiPriority="67"/>
+    <w:lsdException w:name="Medium Grid 2 Accent 5" w:uiPriority="68"/>
+    <w:lsdException w:name="Medium Grid 3 Accent 5" w:uiPriority="69"/>
+    <w:lsdException w:name="Dark List Accent 5" w:uiPriority="70"/>
+    <w:lsdException w:name="Colorful Shading Accent 5" w:uiPriority="71"/>
+    <w:lsdException w:name="Colorful List Accent 5" w:uiPriority="72"/>
+    <w:lsdException w:name="Colorful Grid Accent 5" w:uiPriority="73"/>
+    <w:lsdException w:name="Light Shading Accent 6" w:uiPriority="60"/>
+    <w:lsdException w:name="Light List Accent 6" w:uiPriority="61"/>
+    <w:lsdException w:name="Light Grid Accent 6" w:uiPriority="62"/>
+    <w:lsdException w:name="Medium Shading 1 Accent 6" w:uiPriority="63"/>
+    <w:lsdException w:name="Medium Shading 2 Accent 6" w:uiPriority="64"/>
+    <w:lsdException w:name="Medium List 1 Accent 6" w:uiPriority="65"/>
+    <w:lsdException w:name="Medium List 2 Accent 6" w:uiPriority="66"/>
+    <w:lsdException w:name="Medium Grid 1 Accent 6" w:uiPriority="67"/>
+    <w:lsdException w:name="Medium Grid 2 Accent 6" w:uiPriority="68"/>
+    <w:lsdException w:name="Medium Grid 3 Accent 6" w:uiPriority="69"/>
+    <w:lsdException w:name="Dark List Accent 6" w:uiPriority="70"/>
+    <w:lsdException w:name="Colorful Shading Accent 6" w:uiPriority="71"/>
+    <w:lsdException w:name="Colorful List Accent 6" w:uiPriority="72"/>
+    <w:lsdException w:name="Colorful Grid Accent 6" w:uiPriority="73"/>
+    <w:lsdException w:name="Subtle Emphasis" w:uiPriority="19" w:qFormat="1"/>
+    <w:lsdException w:name="Intense Emphasis" w:uiPriority="21" w:qFormat="1"/>
+    <w:lsdException w:name="Subtle Reference" w:uiPriority="31" w:qFormat="1"/>
+    <w:lsdException w:name="Intense Reference" w:uiPriority="32" w:qFormat="1"/>
+    <w:lsdException w:name="Book Title" w:uiPriority="33" w:qFormat="1"/>
+    <w:lsdException w:name="Bibliography" w:semiHidden="1" w:uiPriority="37" w:unhideWhenUsed="1"/>
+    <w:lsdException w:name="TOC Heading" w:semiHidden="1" w:uiPriority="39" w:unhideWhenUsed="1" w:qFormat="1"/>
+    <w:lsdException w:name="Plain Table 1" w:uiPriority="41"/>
+    <w:lsdException w:name="Plain Table 2" w:uiPriority="42"/>
+    <w:lsdException w:name="Plain Table 3" w:uiPriority="43"/>
+    <w:lsdException w:name="Plain Table 4" w:uiPriority="44"/>
+    <w:lsdException w:name="Plain Table 5" w:uiPriority="45"/>
+    <w:lsdException w:name="Grid Table Light" w:uiPriority="40"/>
+    <w:lsdException w:name="Grid Table 1 Light" w:uiPriority="46"/>
+    <w:lsdException w:name="Grid Table 2" w:uiPriority="47"/>
+    <w:lsdException w:name="Grid Table 3" w:uiPriority="48"/>
+    <w:lsdException w:name="Grid Table 4" w:uiPriority="49"/>
+    <w:lsdException w:name="Grid Table 5 Dark" w:uiPriority="50"/>
+    <w:lsdException w:name="Grid Table 6 Colorful" w:uiPriority="51"/>
+    <w:lsdException w:name="Grid Table 7 Colorful" w:uiPriority="52"/>
+    <w:lsdException w:name="Grid Table 1 Light Accent 1" w:uiPriority="46"/>
+    <w:lsdException w:name="Grid Table 2 Accent 1" w:uiPriority="47"/>
+    <w:lsdException w:name="Grid Table 3 Accent 1" w:uiPriority="48"/>
+    <w:lsdException w:name="Grid Table 4 Accent 1" w:uiPriority="49"/>
+    <w:lsdException w:name="Grid Table 5 Dark Accent 1" w:uiPriority="50"/>
+    <w:lsdException w:name="Grid Table 6 Colorful Accent 1" w:uiPriority="51"/>
+    <w:lsdException w:name="Grid Table 7 Colorful Accent 1" w:uiPriority="52"/>
+    <w:lsdException w:name="Grid Table 1 Light Accent 2" w:uiPriority="46"/>
+    <w:lsdException w:name="Grid Table 2 Accent 2" w:uiPriority="47"/>
+    <w:lsdException w:name="Grid Table 3 Accent 2" w:uiPriority="48"/>
+    <w:lsdException w:name="Grid Table 4 Accent 2" w:uiPriority="49"/>
+    <w:lsdException w:name="Grid Table 5 Dark Accent 2" w:uiPriority="50"/>
+    <w:lsdException w:name="Grid Table 6 Colorful Accent 2" w:uiPriority="51"/>
+    <w:lsdException w:name="Grid Table 7 Colorful Accent 2" w:uiPriority="52"/>
+    <w:lsdException w:name="Grid Table 1 Light Accent 3" w:uiPriority="46"/>
+    <w:lsdException w:name="Grid Table 2 Accent 3" w:uiPriority="47"/>
+    <w:lsdException w:name="Grid Table 3 Accent 3" w:uiPriority="48"/>
+    <w:lsdException w:name="Grid Table 4 Accent 3" w:uiPriority="49"/>
+    <w:lsdException w:name="Grid Table 5 Dark Accent 3" w:uiPriority="50"/>
+    <w:lsdException w:name="Grid Table 6 Colorful Accent 3" w:uiPriority="51"/>
+    <w:lsdException w:name="Grid Table 7 Colorful Accent 3" w:uiPriority="52"/>
+    <w:lsdException w:name="Grid Table 1 Light Accent 4" w:uiPriority="46"/>
+    <w:lsdException w:name="Grid Table 2 Accent 4" w:uiPriority="47"/>
+    <w:lsdException w:name="Grid Table 3 Accent 4" w:uiPriority="48"/>
+    <w:lsdException w:name="Grid Table 4 Accent 4" w:uiPriority="49"/>
+    <w:lsdException w:name="Grid Table 5 Dark Accent 4" w:uiPriority="50"/>
+    <w:lsdException w:name="Grid Table 6 Colorful Accent 4" w:uiPriority="51"/>
+    <w:lsdException w:name="Grid Table 7 Colorful Accent 4" w:uiPriority="52"/>
+    <w:lsdException w:name="Grid Table 1 Light Accent 5" w:uiPriority="46"/>
+    <w:lsdException w:name="Grid Table 2 Accent 5" w:uiPriority="47"/>
+    <w:lsdException w:name="Grid Table 3 Accent 5" w:uiPriority="48"/>
+    <w:lsdException w:name="Grid Table 4 Accent 5" w:uiPriority="49"/>
+    <w:lsdException w:name="Grid Table 5 Dark Accent 5" w:uiPriority="50"/>
+    <w:lsdException w:name="Grid Table 6 Colorful Accent 5" w:uiPriority="51"/>
+    <w:lsdException w:name="Grid Table 7 Colorful Accent 5" w:uiPriority="52"/>
+    <w:lsdException w:name="Grid Table 1 Light Accent 6" w:uiPriority="46"/>
+    <w:lsdException w:name="Grid Table 2 Accent 6" w:uiPriority="47"/>
+    <w:lsdException w:name="Grid Table 3 Accent 6" w:uiPriority="48"/>
+    <w:lsdException w:name="Grid Table 4 Accent 6" w:uiPriority="49"/>
+    <w:lsdException w:name="Grid Table 5 Dark Accent 6" w:uiPriority="50"/>
+    <w:lsdException w:name="Grid Table 6 Colorful Accent 6" w:uiPriority="51"/>
+    <w:lsdException w:name="Grid Table 7 Colorful Accent 6" w:uiPriority="52"/>
+    <w:lsdException w:name="List Table 1 Light" w:uiPriority="46"/>
+    <w:lsdException w:name="List Table 2" w:uiPriority="47"/>
+    <w:lsdException w:name="List Table 3" w:uiPriority="48"/>
+    <w:lsdException w:name="List Table 4" w:uiPriority="49"/>
+    <w:lsdException w:name="List Table 5 Dark" w:uiPriority="50"/>
+    <w:lsdException w:name="List Table 6 Colorful" w:uiPriority="51"/>
+    <w:lsdException w:name="List Table 7 Colorful" w:uiPriority="52"/>
+    <w:lsdException w:name="List Table 1 Light Accent 1" w:uiPriority="46"/>
+    <w:lsdException w:name="List Table 2 Accent 1" w:uiPriority="47"/>
+    <w:lsdException w:name="List Table 3 Accent 1" w:uiPriority="48"/>
+    <w:lsdException w:name="List Table 4 Accent 1" w:uiPriority="49"/>
+    <w:lsdException w:name="List Table 5 Dark Accent 1" w:uiPriority="50"/>
+    <w:lsdException w:name="List Table 6 Colorful Accent 1" w:uiPriority="51"/>
+    <w:lsdException w:name="List Table 7 Colorful Accent 1" w:uiPriority="52"/>
+    <w:lsdException w:name="List Table 1 Light Accent 2" w:uiPriority="46"/>
+    <w:lsdException w:name="List Table 2 Accent 2" w:uiPriority="47"/>
+    <w:lsdException w:name="List Table 3 Accent 2" w:uiPriority="48"/>
+    <w:lsdException w:name="List Table 4 Accent 2" w:uiPriority="49"/>
+    <w:lsdException w:name="List Table 5 Dark Accent 2" w:uiPriority="50"/>
+    <w:lsdException w:name="List Table 6 Colorful Accent 2" w:uiPriority="51"/>
+    <w:lsdException w:name="List Table 7 Colorful Accent 2" w:uiPriority="52"/>
+    <w:lsdException w:name="List Table 1 Light Accent 3" w:uiPriority="46"/>
+    <w:lsdException w:name="List Table 2 Accent 3" w:uiPriority="47"/>
+    <w:lsdException w:name="List Table 3 Accent 3" w:uiPriority="48"/>
+    <w:lsdException w:name="List Table 4 Accent 3" w:uiPriority="49"/>
+    <w:lsdException w:name="List Table 5 Dark Accent 3" w:uiPriority="50"/>
+    <w:lsdException w:name="List Table 6 Colorful Accent 3" w:uiPriority="51"/>
+    <w:lsdException w:name="List Table 7 Colorful Accent 3" w:uiPriority="52"/>
+    <w:lsdException w:name="List Table 1 Light Accent 4" w:uiPriority="46"/>
+    <w:lsdException w:name="List Table 2 Accent 4" w:uiPriority="47"/>
+    <w:lsdException w:name="List Table 3 Accent 4" w:uiPriority="48"/>
+    <w:lsdException w:name="List Table 4 Accent 4" w:uiPriority="49"/>
+    <w:lsdException w:name="List Table 5 Dark Accent 4" w:uiPriority="50"/>
+    <w:lsdException w:name="List Table 6 Colorful Accent 4" w:uiPriority="51"/>
+    <w:lsdException w:name="List Table 7 Colorful Accent 4" w:uiPriority="52"/>
+    <w:lsdException w:name="List Table 1 Light Accent 5" w:uiPriority="46"/>
+    <w:lsdException w:name="List Table 2 Accent 5" w:uiPriority="47"/>
+    <w:lsdException w:name="List Table 3 Accent 5" w:uiPriority="48"/>
+    <w:lsdException w:name="List Table 4 Accent 5" w:uiPriority="49"/>
+    <w:lsdException w:name="List Table 5 Dark Accent 5" w:uiPriority="50"/>
+    <w:lsdException w:name="List Table 6 Colorful Accent 5" w:uiPriority="51"/>
+    <w:lsdException w:name="List Table 7 Colorful Accent 5" w:uiPriority="52"/>
+    <w:lsdException w:name="List Table 1 Light Accent 6" w:uiPriority="46"/>
+    <w:lsdException w:name="List Table 2 Accent 6" w:uiPriority="47"/>
+    <w:lsdException w:name="List Table 3 Accent 6" w:uiPriority="48"/>
+    <w:lsdException w:name="List Table 4 Accent 6" w:uiPriority="49"/>
+    <w:lsdException w:name="List Table 5 Dark Accent 6" w:uiPriority="50"/>
+    <w:lsdException w:name="List Table 6 Colorful Accent 6" w:uiPriority="51"/>
+    <w:lsdException w:name="List Table 7 Colorful Accent 6" w:uiPriority="52"/>
+    <w:lsdException w:name="Mention" w:semiHidden="1" w:unhideWhenUsed="1"/>
+    <w:lsdException w:name="Smart Hyperlink" w:semiHidden="1" w:unhideWhenUsed="1"/>
+    <w:lsdException w:name="Hashtag" w:semiHidden="1" w:unhideWhenUsed="1"/>
+    <w:lsdException w:name="Unresolved Mention" w:semiHidden="1" w:unhideWhenUsed="1"/>
+    <w:lsdException w:name="Smart Link" w:semiHidden="1" w:unhideWhenUsed="1"/>
+  </w:latentStyles>
+  <w:style w:type="paragraph" w:default="1" w:styleId="Normal">
+    <w:name w:val="Normal"/>
+    <w:qFormat/>
   </w:style>
   <w:style w:type="paragraph" w:styleId="Heading1">
     <w:name w:val="heading 1"/>
     <w:basedOn w:val="Normal"/>
     <w:next w:val="Normal"/>
+    <w:uiPriority w:val="9"/>
+    <w:qFormat/>
     <w:pPr>
-      <w:keepNext w:val="1"/>
-      <w:keepLines w:val="1"/>
-      <w:spacing w:after="120" w:before="400" w:lineRule="auto"/>
+      <w:keepNext/>
+      <w:keepLines/>
+      <w:spacing w:before="400" w:after="120"/>
+      <w:outlineLvl w:val="0"/>
     </w:pPr>
     <w:rPr>
       <w:sz w:val="40"/>
@@ -1378,13 +1572,17 @@
     <w:name w:val="heading 2"/>
     <w:basedOn w:val="Normal"/>
     <w:next w:val="Normal"/>
+    <w:uiPriority w:val="9"/>
+    <w:semiHidden/>
+    <w:unhideWhenUsed/>
+    <w:qFormat/>
     <w:pPr>
-      <w:keepNext w:val="1"/>
-      <w:keepLines w:val="1"/>
-      <w:spacing w:after="120" w:before="360" w:lineRule="auto"/>
+      <w:keepNext/>
+      <w:keepLines/>
+      <w:spacing w:before="360" w:after="120"/>
+      <w:outlineLvl w:val="1"/>
     </w:pPr>
     <w:rPr>
-      <w:b w:val="0"/>
       <w:sz w:val="32"/>
       <w:szCs w:val="32"/>
     </w:rPr>
@@ -1393,13 +1591,17 @@
     <w:name w:val="heading 3"/>
     <w:basedOn w:val="Normal"/>
     <w:next w:val="Normal"/>
+    <w:uiPriority w:val="9"/>
+    <w:semiHidden/>
+    <w:unhideWhenUsed/>
+    <w:qFormat/>
     <w:pPr>
-      <w:keepNext w:val="1"/>
-      <w:keepLines w:val="1"/>
-      <w:spacing w:after="80" w:before="320" w:lineRule="auto"/>
+      <w:keepNext/>
+      <w:keepLines/>
+      <w:spacing w:before="320" w:after="80"/>
+      <w:outlineLvl w:val="2"/>
     </w:pPr>
     <w:rPr>
-      <w:b w:val="0"/>
       <w:color w:val="434343"/>
       <w:sz w:val="28"/>
       <w:szCs w:val="28"/>
@@ -1409,10 +1611,15 @@
     <w:name w:val="heading 4"/>
     <w:basedOn w:val="Normal"/>
     <w:next w:val="Normal"/>
+    <w:uiPriority w:val="9"/>
+    <w:semiHidden/>
+    <w:unhideWhenUsed/>
+    <w:qFormat/>
     <w:pPr>
-      <w:keepNext w:val="1"/>
-      <w:keepLines w:val="1"/>
-      <w:spacing w:after="80" w:before="280" w:lineRule="auto"/>
+      <w:keepNext/>
+      <w:keepLines/>
+      <w:spacing w:before="280" w:after="80"/>
+      <w:outlineLvl w:val="3"/>
     </w:pPr>
     <w:rPr>
       <w:color w:val="666666"/>
@@ -1424,41 +1631,76 @@
     <w:name w:val="heading 5"/>
     <w:basedOn w:val="Normal"/>
     <w:next w:val="Normal"/>
+    <w:uiPriority w:val="9"/>
+    <w:semiHidden/>
+    <w:unhideWhenUsed/>
+    <w:qFormat/>
     <w:pPr>
-      <w:keepNext w:val="1"/>
-      <w:keepLines w:val="1"/>
-      <w:spacing w:after="80" w:before="240" w:lineRule="auto"/>
+      <w:keepNext/>
+      <w:keepLines/>
+      <w:spacing w:before="240" w:after="80"/>
+      <w:outlineLvl w:val="4"/>
     </w:pPr>
     <w:rPr>
       <w:color w:val="666666"/>
-      <w:sz w:val="22"/>
-      <w:szCs w:val="22"/>
     </w:rPr>
   </w:style>
   <w:style w:type="paragraph" w:styleId="Heading6">
     <w:name w:val="heading 6"/>
     <w:basedOn w:val="Normal"/>
     <w:next w:val="Normal"/>
+    <w:uiPriority w:val="9"/>
+    <w:semiHidden/>
+    <w:unhideWhenUsed/>
+    <w:qFormat/>
     <w:pPr>
-      <w:keepNext w:val="1"/>
-      <w:keepLines w:val="1"/>
-      <w:spacing w:after="80" w:before="240" w:lineRule="auto"/>
+      <w:keepNext/>
+      <w:keepLines/>
+      <w:spacing w:before="240" w:after="80"/>
+      <w:outlineLvl w:val="5"/>
     </w:pPr>
     <w:rPr>
-      <w:i w:val="1"/>
+      <w:i/>
       <w:color w:val="666666"/>
-      <w:sz w:val="22"/>
-      <w:szCs w:val="22"/>
     </w:rPr>
+  </w:style>
+  <w:style w:type="character" w:default="1" w:styleId="DefaultParagraphFont">
+    <w:name w:val="Default Paragraph Font"/>
+    <w:uiPriority w:val="1"/>
+    <w:semiHidden/>
+    <w:unhideWhenUsed/>
+  </w:style>
+  <w:style w:type="table" w:default="1" w:styleId="TableNormal">
+    <w:name w:val="Normal Table"/>
+    <w:uiPriority w:val="99"/>
+    <w:semiHidden/>
+    <w:unhideWhenUsed/>
+    <w:tblPr>
+      <w:tblInd w:w="0" w:type="dxa"/>
+      <w:tblCellMar>
+        <w:top w:w="0" w:type="dxa"/>
+        <w:left w:w="108" w:type="dxa"/>
+        <w:bottom w:w="0" w:type="dxa"/>
+        <w:right w:w="108" w:type="dxa"/>
+      </w:tblCellMar>
+    </w:tblPr>
+  </w:style>
+  <w:style w:type="numbering" w:default="1" w:styleId="NoList">
+    <w:name w:val="No List"/>
+    <w:uiPriority w:val="99"/>
+    <w:semiHidden/>
+    <w:unhideWhenUsed/>
   </w:style>
   <w:style w:type="paragraph" w:styleId="Title">
     <w:name w:val="Title"/>
     <w:basedOn w:val="Normal"/>
     <w:next w:val="Normal"/>
+    <w:uiPriority w:val="10"/>
+    <w:qFormat/>
     <w:pPr>
-      <w:keepNext w:val="1"/>
-      <w:keepLines w:val="1"/>
-      <w:spacing w:after="60" w:before="0" w:lineRule="auto"/>
+      <w:keepNext/>
+      <w:keepLines/>
+      <w:spacing w:after="60"/>
     </w:pPr>
     <w:rPr>
       <w:sz w:val="52"/>
@@ -1469,17 +1711,51 @@
     <w:name w:val="Subtitle"/>
     <w:basedOn w:val="Normal"/>
     <w:next w:val="Normal"/>
+    <w:uiPriority w:val="11"/>
+    <w:qFormat/>
     <w:pPr>
-      <w:keepNext w:val="1"/>
-      <w:keepLines w:val="1"/>
-      <w:spacing w:after="320" w:before="0" w:lineRule="auto"/>
+      <w:keepNext/>
+      <w:keepLines/>
+      <w:spacing w:after="320"/>
     </w:pPr>
     <w:rPr>
-      <w:rFonts w:ascii="Arial" w:cs="Arial" w:eastAsia="Arial" w:hAnsi="Arial"/>
-      <w:i w:val="0"/>
       <w:color w:val="666666"/>
       <w:sz w:val="30"/>
       <w:szCs w:val="30"/>
+    </w:rPr>
+  </w:style>
+  <w:style w:type="paragraph" w:styleId="ListParagraph">
+    <w:name w:val="List Paragraph"/>
+    <w:basedOn w:val="Normal"/>
+    <w:uiPriority w:val="34"/>
+    <w:qFormat/>
+    <w:rsid w:val="00E54B0F"/>
+    <w:pPr>
+      <w:ind w:left="720"/>
+      <w:contextualSpacing/>
+    </w:pPr>
+  </w:style>
+  <w:style w:type="character" w:styleId="Hyperlink">
+    <w:name w:val="Hyperlink"/>
+    <w:basedOn w:val="DefaultParagraphFont"/>
+    <w:uiPriority w:val="99"/>
+    <w:unhideWhenUsed/>
+    <w:rsid w:val="00E54B0F"/>
+    <w:rPr>
+      <w:color w:val="0000FF" w:themeColor="hyperlink"/>
+      <w:u w:val="single"/>
+    </w:rPr>
+  </w:style>
+  <w:style w:type="character" w:styleId="UnresolvedMention">
+    <w:name w:val="Unresolved Mention"/>
+    <w:basedOn w:val="DefaultParagraphFont"/>
+    <w:uiPriority w:val="99"/>
+    <w:semiHidden/>
+    <w:unhideWhenUsed/>
+    <w:rsid w:val="00E54B0F"/>
+    <w:rPr>
+      <w:color w:val="605E5C"/>
+      <w:shd w:val="clear" w:color="auto" w:fill="E1DFDD"/>
     </w:rPr>
   </w:style>
 </w:styles>

</xml_diff>